<commit_message>
altered correlation plots and pasted it into the results file. Still have work to do on Rsqr text positioning.
</commit_message>
<xml_diff>
--- a/Manuscript/Results.docx
+++ b/Manuscript/Results.docx
@@ -1,6 +1,6 @@
 
 <file path=word/document.xml><?xml version="1.0" encoding="utf-8"?>
-<w:document xmlns:wpc="http://schemas.microsoft.com/office/word/2010/wordprocessingCanvas" xmlns:cx="http://schemas.microsoft.com/office/drawing/2014/chartex" xmlns:cx1="http://schemas.microsoft.com/office/drawing/2015/9/8/chartex" xmlns:mc="http://schemas.openxmlformats.org/markup-compatibility/2006" xmlns:o="urn:schemas-microsoft-com:office:office" xmlns:r="http://schemas.openxmlformats.org/officeDocument/2006/relationships" xmlns:m="http://schemas.openxmlformats.org/officeDocument/2006/math" xmlns:v="urn:schemas-microsoft-com:vml" xmlns:wp14="http://schemas.microsoft.com/office/word/2010/wordprocessingDrawing" xmlns:wp="http://schemas.openxmlformats.org/drawingml/2006/wordprocessingDrawing" xmlns:w10="urn:schemas-microsoft-com:office:word" xmlns:w="http://schemas.openxmlformats.org/wordprocessingml/2006/main" xmlns:w14="http://schemas.microsoft.com/office/word/2010/wordml" xmlns:w15="http://schemas.microsoft.com/office/word/2012/wordml" xmlns:w16se="http://schemas.microsoft.com/office/word/2015/wordml/symex" xmlns:wpg="http://schemas.microsoft.com/office/word/2010/wordprocessingGroup" xmlns:wpi="http://schemas.microsoft.com/office/word/2010/wordprocessingInk" xmlns:wne="http://schemas.microsoft.com/office/word/2006/wordml" xmlns:wps="http://schemas.microsoft.com/office/word/2010/wordprocessingShape" mc:Ignorable="w14 w15 w16se wp14">
+<w:document xmlns:wpc="http://schemas.microsoft.com/office/word/2010/wordprocessingCanvas" xmlns:cx="http://schemas.microsoft.com/office/drawing/2014/chartex" xmlns:cx1="http://schemas.microsoft.com/office/drawing/2015/9/8/chartex" xmlns:cx2="http://schemas.microsoft.com/office/drawing/2015/10/21/chartex" xmlns:cx3="http://schemas.microsoft.com/office/drawing/2016/5/9/chartex" xmlns:cx4="http://schemas.microsoft.com/office/drawing/2016/5/10/chartex" xmlns:cx5="http://schemas.microsoft.com/office/drawing/2016/5/11/chartex" xmlns:cx6="http://schemas.microsoft.com/office/drawing/2016/5/12/chartex" xmlns:cx7="http://schemas.microsoft.com/office/drawing/2016/5/13/chartex" xmlns:cx8="http://schemas.microsoft.com/office/drawing/2016/5/14/chartex" xmlns:mc="http://schemas.openxmlformats.org/markup-compatibility/2006" xmlns:aink="http://schemas.microsoft.com/office/drawing/2016/ink" xmlns:am3d="http://schemas.microsoft.com/office/drawing/2017/model3d" xmlns:o="urn:schemas-microsoft-com:office:office" xmlns:r="http://schemas.openxmlformats.org/officeDocument/2006/relationships" xmlns:m="http://schemas.openxmlformats.org/officeDocument/2006/math" xmlns:v="urn:schemas-microsoft-com:vml" xmlns:wp14="http://schemas.microsoft.com/office/word/2010/wordprocessingDrawing" xmlns:wp="http://schemas.openxmlformats.org/drawingml/2006/wordprocessingDrawing" xmlns:w10="urn:schemas-microsoft-com:office:word" xmlns:w="http://schemas.openxmlformats.org/wordprocessingml/2006/main" xmlns:w14="http://schemas.microsoft.com/office/word/2010/wordml" xmlns:w15="http://schemas.microsoft.com/office/word/2012/wordml" xmlns:w16cex="http://schemas.microsoft.com/office/word/2018/wordml/cex" xmlns:w16cid="http://schemas.microsoft.com/office/word/2016/wordml/cid" xmlns:w16="http://schemas.microsoft.com/office/word/2018/wordml" xmlns:w16se="http://schemas.microsoft.com/office/word/2015/wordml/symex" xmlns:wpg="http://schemas.microsoft.com/office/word/2010/wordprocessingGroup" xmlns:wpi="http://schemas.microsoft.com/office/word/2010/wordprocessingInk" xmlns:wne="http://schemas.microsoft.com/office/word/2006/wordml" xmlns:wps="http://schemas.microsoft.com/office/word/2010/wordprocessingShape" mc:Ignorable="w14 w15 w16se w16cid w16 w16cex wp14">
   <w:body>
     <w:p>
       <w:r>
@@ -24,7 +24,7 @@
         <mc:AlternateContent>
           <mc:Choice Requires="wps">
             <w:drawing>
-              <wp:anchor distT="45720" distB="45720" distL="114300" distR="114300" simplePos="0" relativeHeight="251659264" behindDoc="0" locked="0" layoutInCell="1" allowOverlap="1">
+              <wp:anchor distT="45720" distB="45720" distL="114300" distR="114300" simplePos="0" relativeHeight="251659264" behindDoc="0" locked="0" layoutInCell="1" allowOverlap="1" wp14:anchorId="1799F368" wp14:editId="081B99DA">
                 <wp:simplePos x="0" y="0"/>
                 <wp:positionH relativeFrom="column">
                   <wp:posOffset>140335</wp:posOffset>
@@ -69,8 +69,11 @@
                         <w:txbxContent>
                           <w:p>
                             <w:r>
+                              <w:rPr>
+                                <w:noProof/>
+                              </w:rPr>
                               <w:drawing>
-                                <wp:inline distT="0" distB="0" distL="0" distR="0" wp14:anchorId="6D4651EC" wp14:editId="0E079A4B">
+                                <wp:inline distT="0" distB="0" distL="0" distR="0" wp14:anchorId="3C3E13F1" wp14:editId="401A7A85">
                                   <wp:extent cx="5325837" cy="3100754"/>
                                   <wp:effectExtent l="0" t="0" r="8255" b="4445"/>
                                   <wp:docPr id="1" name="Picture 1"/>
@@ -81,7 +84,7 @@
                                     <a:graphicData uri="http://schemas.openxmlformats.org/drawingml/2006/picture">
                                       <pic:pic xmlns:pic="http://schemas.openxmlformats.org/drawingml/2006/picture">
                                         <pic:nvPicPr>
-                                          <pic:cNvPr id="1" name=""/>
+                                          <pic:cNvPr id="1" name="Picture 1"/>
                                           <pic:cNvPicPr/>
                                         </pic:nvPicPr>
                                         <pic:blipFill>
@@ -129,35 +132,7 @@
                               <w:rPr>
                                 <w:sz w:val="20"/>
                               </w:rPr>
-                              <w:t xml:space="preserve"> plant species from the Bluestem Prairie reserve in Clay </w:t>
-                            </w:r>
-                            <w:proofErr w:type="gramStart"/>
-                            <w:r>
-                              <w:rPr>
-                                <w:sz w:val="20"/>
-                              </w:rPr>
-                              <w:t>county</w:t>
-                            </w:r>
-                            <w:proofErr w:type="gramEnd"/>
-                            <w:r>
-                              <w:rPr>
-                                <w:sz w:val="20"/>
-                              </w:rPr>
-                              <w:t xml:space="preserve">, MN. Observations </w:t>
-                            </w:r>
-                            <w:proofErr w:type="gramStart"/>
-                            <w:r>
-                              <w:rPr>
-                                <w:sz w:val="20"/>
-                              </w:rPr>
-                              <w:t>were made</w:t>
-                            </w:r>
-                            <w:proofErr w:type="gramEnd"/>
-                            <w:r>
-                              <w:rPr>
-                                <w:sz w:val="20"/>
-                              </w:rPr>
-                              <w:t xml:space="preserve"> between</w:t>
+                              <w:t xml:space="preserve"> plant species from the Bluestem Prairie reserve in Clay county, MN. Observations were made between</w:t>
                             </w:r>
                             <w:r>
                               <w:rPr>
@@ -180,33 +155,32 @@
                                 <w:sz w:val="20"/>
                                 <w:szCs w:val="20"/>
                               </w:rPr>
-                              <w:t xml:space="preserve">.  Box plots indicate distribution quartiles and standard error bars. </w:t>
-                            </w:r>
-                            <w:proofErr w:type="gramStart"/>
+                              <w:t>.  Box plots indicate distribution quartiles and standard error bars. The specie</w:t>
+                            </w:r>
                             <w:r>
                               <w:rPr>
                                 <w:rFonts w:cstheme="minorHAnsi"/>
                                 <w:sz w:val="20"/>
                                 <w:szCs w:val="20"/>
                               </w:rPr>
-                              <w:t>The specie</w:t>
-                            </w:r>
+                              <w:t xml:space="preserve">s codes are as </w:t>
+                            </w:r>
+                            <w:proofErr w:type="spellStart"/>
                             <w:r>
                               <w:rPr>
                                 <w:rFonts w:cstheme="minorHAnsi"/>
                                 <w:sz w:val="20"/>
                                 <w:szCs w:val="20"/>
                               </w:rPr>
-                              <w:t xml:space="preserve">s codes are as </w:t>
-                            </w:r>
-                            <w:proofErr w:type="spellStart"/>
+                              <w:t>f</w:t>
+                            </w:r>
                             <w:r>
                               <w:rPr>
                                 <w:rFonts w:cstheme="minorHAnsi"/>
                                 <w:sz w:val="20"/>
                                 <w:szCs w:val="20"/>
                               </w:rPr>
-                              <w:t>f</w:t>
+                              <w:t>ollows:</w:t>
                             </w:r>
                             <w:r>
                               <w:rPr>
@@ -214,23 +188,15 @@
                                 <w:sz w:val="20"/>
                                 <w:szCs w:val="20"/>
                               </w:rPr>
-                              <w:t>ollows:</w:t>
-                            </w:r>
+                              <w:t>A</w:t>
+                            </w:r>
+                            <w:proofErr w:type="spellEnd"/>
                             <w:r>
                               <w:rPr>
                                 <w:rFonts w:cstheme="minorHAnsi"/>
                                 <w:sz w:val="20"/>
                                 <w:szCs w:val="20"/>
                               </w:rPr>
-                              <w:t>A</w:t>
-                            </w:r>
-                            <w:proofErr w:type="spellEnd"/>
-                            <w:r>
-                              <w:rPr>
-                                <w:rFonts w:cstheme="minorHAnsi"/>
-                                <w:sz w:val="20"/>
-                                <w:szCs w:val="20"/>
-                              </w:rPr>
                               <w:t>=</w:t>
                             </w:r>
                             <w:proofErr w:type="spellStart"/>
@@ -351,6 +317,26 @@
                                 <w:sz w:val="20"/>
                                 <w:szCs w:val="20"/>
                               </w:rPr>
+                              <w:t xml:space="preserve">=Ceras </w:t>
+                            </w:r>
+                            <w:proofErr w:type="spellStart"/>
+                            <w:r>
+                              <w:rPr>
+                                <w:rFonts w:ascii="Calibri" w:eastAsia="Times New Roman" w:hAnsi="Calibri" w:cs="Calibri"/>
+                                <w:color w:val="000000"/>
+                                <w:sz w:val="20"/>
+                                <w:szCs w:val="20"/>
+                              </w:rPr>
+                              <w:t>arven;E</w:t>
+                            </w:r>
+                            <w:proofErr w:type="spellEnd"/>
+                            <w:r>
+                              <w:rPr>
+                                <w:rFonts w:ascii="Calibri" w:eastAsia="Times New Roman" w:hAnsi="Calibri" w:cs="Calibri"/>
+                                <w:color w:val="000000"/>
+                                <w:sz w:val="20"/>
+                                <w:szCs w:val="20"/>
+                              </w:rPr>
                               <w:t>=</w:t>
                             </w:r>
                             <w:proofErr w:type="spellStart"/>
@@ -361,7 +347,7 @@
                                 <w:sz w:val="20"/>
                                 <w:szCs w:val="20"/>
                               </w:rPr>
-                              <w:t>Ceras</w:t>
+                              <w:t>Ranun</w:t>
                             </w:r>
                             <w:proofErr w:type="spellEnd"/>
                             <w:r>
@@ -381,7 +367,7 @@
                                 <w:sz w:val="20"/>
                                 <w:szCs w:val="20"/>
                               </w:rPr>
-                              <w:t>arven;E</w:t>
+                              <w:t>abort;F</w:t>
                             </w:r>
                             <w:proofErr w:type="spellEnd"/>
                             <w:r>
@@ -401,7 +387,7 @@
                                 <w:sz w:val="20"/>
                                 <w:szCs w:val="20"/>
                               </w:rPr>
-                              <w:t>Ranun</w:t>
+                              <w:t>Oxali</w:t>
                             </w:r>
                             <w:proofErr w:type="spellEnd"/>
                             <w:r>
@@ -421,7 +407,7 @@
                                 <w:sz w:val="20"/>
                                 <w:szCs w:val="20"/>
                               </w:rPr>
-                              <w:t>abort;F</w:t>
+                              <w:t>viola;G</w:t>
                             </w:r>
                             <w:proofErr w:type="spellEnd"/>
                             <w:r>
@@ -441,7 +427,7 @@
                                 <w:sz w:val="20"/>
                                 <w:szCs w:val="20"/>
                               </w:rPr>
-                              <w:t>Oxali</w:t>
+                              <w:t>Sisyr</w:t>
                             </w:r>
                             <w:proofErr w:type="spellEnd"/>
                             <w:r>
@@ -461,7 +447,7 @@
                                 <w:sz w:val="20"/>
                                 <w:szCs w:val="20"/>
                               </w:rPr>
-                              <w:t>viola;G</w:t>
+                              <w:t>angus;H</w:t>
                             </w:r>
                             <w:proofErr w:type="spellEnd"/>
                             <w:r>
@@ -481,7 +467,7 @@
                                 <w:sz w:val="20"/>
                                 <w:szCs w:val="20"/>
                               </w:rPr>
-                              <w:t>Sisyr</w:t>
+                              <w:t>Litho</w:t>
                             </w:r>
                             <w:proofErr w:type="spellEnd"/>
                             <w:r>
@@ -501,7 +487,27 @@
                                 <w:sz w:val="20"/>
                                 <w:szCs w:val="20"/>
                               </w:rPr>
-                              <w:t>angus;H</w:t>
+                              <w:t>canes;I</w:t>
+                            </w:r>
+                            <w:proofErr w:type="spellEnd"/>
+                            <w:r>
+                              <w:rPr>
+                                <w:rFonts w:ascii="Calibri" w:eastAsia="Times New Roman" w:hAnsi="Calibri" w:cs="Calibri"/>
+                                <w:color w:val="000000"/>
+                                <w:sz w:val="20"/>
+                                <w:szCs w:val="20"/>
+                              </w:rPr>
+                              <w:t xml:space="preserve">=Trill </w:t>
+                            </w:r>
+                            <w:proofErr w:type="spellStart"/>
+                            <w:r>
+                              <w:rPr>
+                                <w:rFonts w:ascii="Calibri" w:eastAsia="Times New Roman" w:hAnsi="Calibri" w:cs="Calibri"/>
+                                <w:color w:val="000000"/>
+                                <w:sz w:val="20"/>
+                                <w:szCs w:val="20"/>
+                              </w:rPr>
+                              <w:t>cernu;J</w:t>
                             </w:r>
                             <w:proofErr w:type="spellEnd"/>
                             <w:r>
@@ -541,27 +547,7 @@
                                 <w:sz w:val="20"/>
                                 <w:szCs w:val="20"/>
                               </w:rPr>
-                              <w:t>canes;I</w:t>
-                            </w:r>
-                            <w:proofErr w:type="spellEnd"/>
-                            <w:r>
-                              <w:rPr>
-                                <w:rFonts w:ascii="Calibri" w:eastAsia="Times New Roman" w:hAnsi="Calibri" w:cs="Calibri"/>
-                                <w:color w:val="000000"/>
-                                <w:sz w:val="20"/>
-                                <w:szCs w:val="20"/>
-                              </w:rPr>
-                              <w:t xml:space="preserve">=Trill </w:t>
-                            </w:r>
-                            <w:proofErr w:type="spellStart"/>
-                            <w:r>
-                              <w:rPr>
-                                <w:rFonts w:ascii="Calibri" w:eastAsia="Times New Roman" w:hAnsi="Calibri" w:cs="Calibri"/>
-                                <w:color w:val="000000"/>
-                                <w:sz w:val="20"/>
-                                <w:szCs w:val="20"/>
-                              </w:rPr>
-                              <w:t>cernu;J</w:t>
+                              <w:t>incis;K</w:t>
                             </w:r>
                             <w:proofErr w:type="spellEnd"/>
                             <w:r>
@@ -581,7 +567,7 @@
                                 <w:sz w:val="20"/>
                                 <w:szCs w:val="20"/>
                               </w:rPr>
-                              <w:t>Litho</w:t>
+                              <w:t>Pedic</w:t>
                             </w:r>
                             <w:proofErr w:type="spellEnd"/>
                             <w:r>
@@ -601,7 +587,7 @@
                                 <w:sz w:val="20"/>
                                 <w:szCs w:val="20"/>
                               </w:rPr>
-                              <w:t>incis;K</w:t>
+                              <w:t>canad;L</w:t>
                             </w:r>
                             <w:proofErr w:type="spellEnd"/>
                             <w:r>
@@ -621,7 +607,7 @@
                                 <w:sz w:val="20"/>
                                 <w:szCs w:val="20"/>
                               </w:rPr>
-                              <w:t>Pedic</w:t>
+                              <w:t>Zizia</w:t>
                             </w:r>
                             <w:proofErr w:type="spellEnd"/>
                             <w:r>
@@ -641,7 +627,27 @@
                                 <w:sz w:val="20"/>
                                 <w:szCs w:val="20"/>
                               </w:rPr>
-                              <w:t>canad;L</w:t>
+                              <w:t>aurea;M</w:t>
+                            </w:r>
+                            <w:proofErr w:type="spellEnd"/>
+                            <w:r>
+                              <w:rPr>
+                                <w:rFonts w:ascii="Calibri" w:eastAsia="Times New Roman" w:hAnsi="Calibri" w:cs="Calibri"/>
+                                <w:color w:val="000000"/>
+                                <w:sz w:val="20"/>
+                                <w:szCs w:val="20"/>
+                              </w:rPr>
+                              <w:t xml:space="preserve">=Vicia </w:t>
+                            </w:r>
+                            <w:proofErr w:type="spellStart"/>
+                            <w:r>
+                              <w:rPr>
+                                <w:rFonts w:ascii="Calibri" w:eastAsia="Times New Roman" w:hAnsi="Calibri" w:cs="Calibri"/>
+                                <w:color w:val="000000"/>
+                                <w:sz w:val="20"/>
+                                <w:szCs w:val="20"/>
+                              </w:rPr>
+                              <w:t>ameri;N</w:t>
                             </w:r>
                             <w:proofErr w:type="spellEnd"/>
                             <w:r>
@@ -661,7 +667,7 @@
                                 <w:sz w:val="20"/>
                                 <w:szCs w:val="20"/>
                               </w:rPr>
-                              <w:t>Zizia</w:t>
+                              <w:t>Cypri</w:t>
                             </w:r>
                             <w:proofErr w:type="spellEnd"/>
                             <w:r>
@@ -681,7 +687,7 @@
                                 <w:sz w:val="20"/>
                                 <w:szCs w:val="20"/>
                               </w:rPr>
-                              <w:t>aurea;M</w:t>
+                              <w:t>candi;O</w:t>
                             </w:r>
                             <w:proofErr w:type="spellEnd"/>
                             <w:r>
@@ -701,7 +707,7 @@
                                 <w:sz w:val="20"/>
                                 <w:szCs w:val="20"/>
                               </w:rPr>
-                              <w:t>Vicia</w:t>
+                              <w:t>Achil</w:t>
                             </w:r>
                             <w:proofErr w:type="spellEnd"/>
                             <w:r>
@@ -721,7 +727,7 @@
                                 <w:sz w:val="20"/>
                                 <w:szCs w:val="20"/>
                               </w:rPr>
-                              <w:t>ameri;N</w:t>
+                              <w:t>mille;P</w:t>
                             </w:r>
                             <w:proofErr w:type="spellEnd"/>
                             <w:r>
@@ -741,7 +747,7 @@
                                 <w:sz w:val="20"/>
                                 <w:szCs w:val="20"/>
                               </w:rPr>
-                              <w:t>Cypri</w:t>
+                              <w:t>Anemo</w:t>
                             </w:r>
                             <w:proofErr w:type="spellEnd"/>
                             <w:r>
@@ -761,7 +767,7 @@
                                 <w:sz w:val="20"/>
                                 <w:szCs w:val="20"/>
                               </w:rPr>
-                              <w:t>candi;O</w:t>
+                              <w:t>canad;Q</w:t>
                             </w:r>
                             <w:proofErr w:type="spellEnd"/>
                             <w:r>
@@ -781,7 +787,7 @@
                                 <w:sz w:val="20"/>
                                 <w:szCs w:val="20"/>
                               </w:rPr>
-                              <w:t>Achil</w:t>
+                              <w:t>Oxytr</w:t>
                             </w:r>
                             <w:proofErr w:type="spellEnd"/>
                             <w:r>
@@ -801,7 +807,27 @@
                                 <w:sz w:val="20"/>
                                 <w:szCs w:val="20"/>
                               </w:rPr>
-                              <w:t>mille;P</w:t>
+                              <w:t>lambe;R</w:t>
+                            </w:r>
+                            <w:proofErr w:type="spellEnd"/>
+                            <w:r>
+                              <w:rPr>
+                                <w:rFonts w:ascii="Calibri" w:eastAsia="Times New Roman" w:hAnsi="Calibri" w:cs="Calibri"/>
+                                <w:color w:val="000000"/>
+                                <w:sz w:val="20"/>
+                                <w:szCs w:val="20"/>
+                              </w:rPr>
+                              <w:t xml:space="preserve">=Rosa </w:t>
+                            </w:r>
+                            <w:proofErr w:type="spellStart"/>
+                            <w:r>
+                              <w:rPr>
+                                <w:rFonts w:ascii="Calibri" w:eastAsia="Times New Roman" w:hAnsi="Calibri" w:cs="Calibri"/>
+                                <w:color w:val="000000"/>
+                                <w:sz w:val="20"/>
+                                <w:szCs w:val="20"/>
+                              </w:rPr>
+                              <w:t>arkan;S</w:t>
                             </w:r>
                             <w:proofErr w:type="spellEnd"/>
                             <w:r>
@@ -821,7 +847,7 @@
                                 <w:sz w:val="20"/>
                                 <w:szCs w:val="20"/>
                               </w:rPr>
-                              <w:t>Anemo</w:t>
+                              <w:t>Penst</w:t>
                             </w:r>
                             <w:proofErr w:type="spellEnd"/>
                             <w:r>
@@ -841,7 +867,7 @@
                                 <w:sz w:val="20"/>
                                 <w:szCs w:val="20"/>
                               </w:rPr>
-                              <w:t>canad;Q</w:t>
+                              <w:t>grand;T</w:t>
                             </w:r>
                             <w:proofErr w:type="spellEnd"/>
                             <w:r>
@@ -861,7 +887,7 @@
                                 <w:sz w:val="20"/>
                                 <w:szCs w:val="20"/>
                               </w:rPr>
-                              <w:t>Oxytr</w:t>
+                              <w:t>Penst</w:t>
                             </w:r>
                             <w:proofErr w:type="spellEnd"/>
                             <w:r>
@@ -881,27 +907,27 @@
                                 <w:sz w:val="20"/>
                                 <w:szCs w:val="20"/>
                               </w:rPr>
-                              <w:t>lambe;R</w:t>
-                            </w:r>
-                            <w:proofErr w:type="spellEnd"/>
-                            <w:r>
-                              <w:rPr>
-                                <w:rFonts w:ascii="Calibri" w:eastAsia="Times New Roman" w:hAnsi="Calibri" w:cs="Calibri"/>
-                                <w:color w:val="000000"/>
-                                <w:sz w:val="20"/>
-                                <w:szCs w:val="20"/>
-                              </w:rPr>
-                              <w:t xml:space="preserve">=Rosa </w:t>
-                            </w:r>
-                            <w:proofErr w:type="spellStart"/>
-                            <w:r>
-                              <w:rPr>
-                                <w:rFonts w:ascii="Calibri" w:eastAsia="Times New Roman" w:hAnsi="Calibri" w:cs="Calibri"/>
-                                <w:color w:val="000000"/>
-                                <w:sz w:val="20"/>
-                                <w:szCs w:val="20"/>
-                              </w:rPr>
-                              <w:t>arkan;S</w:t>
+                              <w:t>graci;U</w:t>
+                            </w:r>
+                            <w:proofErr w:type="spellEnd"/>
+                            <w:r>
+                              <w:rPr>
+                                <w:rFonts w:ascii="Calibri" w:eastAsia="Times New Roman" w:hAnsi="Calibri" w:cs="Calibri"/>
+                                <w:color w:val="000000"/>
+                                <w:sz w:val="20"/>
+                                <w:szCs w:val="20"/>
+                              </w:rPr>
+                              <w:t xml:space="preserve">=Campa </w:t>
+                            </w:r>
+                            <w:proofErr w:type="spellStart"/>
+                            <w:r>
+                              <w:rPr>
+                                <w:rFonts w:ascii="Calibri" w:eastAsia="Times New Roman" w:hAnsi="Calibri" w:cs="Calibri"/>
+                                <w:color w:val="000000"/>
+                                <w:sz w:val="20"/>
+                                <w:szCs w:val="20"/>
+                              </w:rPr>
+                              <w:t>rotun;V</w:t>
                             </w:r>
                             <w:proofErr w:type="spellEnd"/>
                             <w:r>
@@ -921,7 +947,7 @@
                                 <w:sz w:val="20"/>
                                 <w:szCs w:val="20"/>
                               </w:rPr>
-                              <w:t>Penst</w:t>
+                              <w:t>Zigad</w:t>
                             </w:r>
                             <w:proofErr w:type="spellEnd"/>
                             <w:r>
@@ -941,7 +967,7 @@
                                 <w:sz w:val="20"/>
                                 <w:szCs w:val="20"/>
                               </w:rPr>
-                              <w:t>grand;T</w:t>
+                              <w:t>elega;W</w:t>
                             </w:r>
                             <w:proofErr w:type="spellEnd"/>
                             <w:r>
@@ -961,7 +987,7 @@
                                 <w:sz w:val="20"/>
                                 <w:szCs w:val="20"/>
                               </w:rPr>
-                              <w:t>Penst</w:t>
+                              <w:t>Amorp</w:t>
                             </w:r>
                             <w:proofErr w:type="spellEnd"/>
                             <w:r>
@@ -981,7 +1007,7 @@
                                 <w:sz w:val="20"/>
                                 <w:szCs w:val="20"/>
                               </w:rPr>
-                              <w:t>graci;U</w:t>
+                              <w:t>canes;X</w:t>
                             </w:r>
                             <w:proofErr w:type="spellEnd"/>
                             <w:r>
@@ -1001,7 +1027,7 @@
                                 <w:sz w:val="20"/>
                                 <w:szCs w:val="20"/>
                               </w:rPr>
-                              <w:t>Campa</w:t>
+                              <w:t>Oenot</w:t>
                             </w:r>
                             <w:proofErr w:type="spellEnd"/>
                             <w:r>
@@ -1021,126 +1047,6 @@
                                 <w:sz w:val="20"/>
                                 <w:szCs w:val="20"/>
                               </w:rPr>
-                              <w:t>rotun;V</w:t>
-                            </w:r>
-                            <w:proofErr w:type="spellEnd"/>
-                            <w:r>
-                              <w:rPr>
-                                <w:rFonts w:ascii="Calibri" w:eastAsia="Times New Roman" w:hAnsi="Calibri" w:cs="Calibri"/>
-                                <w:color w:val="000000"/>
-                                <w:sz w:val="20"/>
-                                <w:szCs w:val="20"/>
-                              </w:rPr>
-                              <w:t>=</w:t>
-                            </w:r>
-                            <w:proofErr w:type="spellStart"/>
-                            <w:r>
-                              <w:rPr>
-                                <w:rFonts w:ascii="Calibri" w:eastAsia="Times New Roman" w:hAnsi="Calibri" w:cs="Calibri"/>
-                                <w:color w:val="000000"/>
-                                <w:sz w:val="20"/>
-                                <w:szCs w:val="20"/>
-                              </w:rPr>
-                              <w:t>Zigad</w:t>
-                            </w:r>
-                            <w:proofErr w:type="spellEnd"/>
-                            <w:r>
-                              <w:rPr>
-                                <w:rFonts w:ascii="Calibri" w:eastAsia="Times New Roman" w:hAnsi="Calibri" w:cs="Calibri"/>
-                                <w:color w:val="000000"/>
-                                <w:sz w:val="20"/>
-                                <w:szCs w:val="20"/>
-                              </w:rPr>
-                              <w:t xml:space="preserve"> </w:t>
-                            </w:r>
-                            <w:proofErr w:type="spellStart"/>
-                            <w:r>
-                              <w:rPr>
-                                <w:rFonts w:ascii="Calibri" w:eastAsia="Times New Roman" w:hAnsi="Calibri" w:cs="Calibri"/>
-                                <w:color w:val="000000"/>
-                                <w:sz w:val="20"/>
-                                <w:szCs w:val="20"/>
-                              </w:rPr>
-                              <w:t>elega;W</w:t>
-                            </w:r>
-                            <w:proofErr w:type="spellEnd"/>
-                            <w:r>
-                              <w:rPr>
-                                <w:rFonts w:ascii="Calibri" w:eastAsia="Times New Roman" w:hAnsi="Calibri" w:cs="Calibri"/>
-                                <w:color w:val="000000"/>
-                                <w:sz w:val="20"/>
-                                <w:szCs w:val="20"/>
-                              </w:rPr>
-                              <w:t>=</w:t>
-                            </w:r>
-                            <w:proofErr w:type="spellStart"/>
-                            <w:r>
-                              <w:rPr>
-                                <w:rFonts w:ascii="Calibri" w:eastAsia="Times New Roman" w:hAnsi="Calibri" w:cs="Calibri"/>
-                                <w:color w:val="000000"/>
-                                <w:sz w:val="20"/>
-                                <w:szCs w:val="20"/>
-                              </w:rPr>
-                              <w:t>Amorp</w:t>
-                            </w:r>
-                            <w:proofErr w:type="spellEnd"/>
-                            <w:r>
-                              <w:rPr>
-                                <w:rFonts w:ascii="Calibri" w:eastAsia="Times New Roman" w:hAnsi="Calibri" w:cs="Calibri"/>
-                                <w:color w:val="000000"/>
-                                <w:sz w:val="20"/>
-                                <w:szCs w:val="20"/>
-                              </w:rPr>
-                              <w:t xml:space="preserve"> </w:t>
-                            </w:r>
-                            <w:proofErr w:type="spellStart"/>
-                            <w:r>
-                              <w:rPr>
-                                <w:rFonts w:ascii="Calibri" w:eastAsia="Times New Roman" w:hAnsi="Calibri" w:cs="Calibri"/>
-                                <w:color w:val="000000"/>
-                                <w:sz w:val="20"/>
-                                <w:szCs w:val="20"/>
-                              </w:rPr>
-                              <w:t>canes;X</w:t>
-                            </w:r>
-                            <w:proofErr w:type="spellEnd"/>
-                            <w:r>
-                              <w:rPr>
-                                <w:rFonts w:ascii="Calibri" w:eastAsia="Times New Roman" w:hAnsi="Calibri" w:cs="Calibri"/>
-                                <w:color w:val="000000"/>
-                                <w:sz w:val="20"/>
-                                <w:szCs w:val="20"/>
-                              </w:rPr>
-                              <w:t>=</w:t>
-                            </w:r>
-                            <w:proofErr w:type="spellStart"/>
-                            <w:r>
-                              <w:rPr>
-                                <w:rFonts w:ascii="Calibri" w:eastAsia="Times New Roman" w:hAnsi="Calibri" w:cs="Calibri"/>
-                                <w:color w:val="000000"/>
-                                <w:sz w:val="20"/>
-                                <w:szCs w:val="20"/>
-                              </w:rPr>
-                              <w:t>Oenot</w:t>
-                            </w:r>
-                            <w:proofErr w:type="spellEnd"/>
-                            <w:r>
-                              <w:rPr>
-                                <w:rFonts w:ascii="Calibri" w:eastAsia="Times New Roman" w:hAnsi="Calibri" w:cs="Calibri"/>
-                                <w:color w:val="000000"/>
-                                <w:sz w:val="20"/>
-                                <w:szCs w:val="20"/>
-                              </w:rPr>
-                              <w:t xml:space="preserve"> </w:t>
-                            </w:r>
-                            <w:proofErr w:type="spellStart"/>
-                            <w:r>
-                              <w:rPr>
-                                <w:rFonts w:ascii="Calibri" w:eastAsia="Times New Roman" w:hAnsi="Calibri" w:cs="Calibri"/>
-                                <w:color w:val="000000"/>
-                                <w:sz w:val="20"/>
-                                <w:szCs w:val="20"/>
-                              </w:rPr>
                               <w:t>nutta</w:t>
                             </w:r>
                             <w:proofErr w:type="spellEnd"/>
@@ -1153,7 +1059,6 @@
                               </w:rPr>
                               <w:t>.</w:t>
                             </w:r>
-                            <w:proofErr w:type="gramEnd"/>
                             <w:r>
                               <w:rPr>
                                 <w:rFonts w:ascii="Calibri" w:eastAsia="Times New Roman" w:hAnsi="Calibri" w:cs="Calibri"/>
@@ -1269,7 +1174,7 @@
           </mc:Choice>
           <mc:Fallback>
             <w:pict>
-              <v:shapetype id="_x0000_t202" coordsize="21600,21600" o:spt="202" path="m,l,21600r21600,l21600,xe">
+              <v:shapetype w14:anchorId="1799F368" id="_x0000_t202" coordsize="21600,21600" o:spt="202" path="m,l,21600r21600,l21600,xe">
                 <v:stroke joinstyle="miter"/>
                 <v:path gradientshapeok="t" o:connecttype="rect"/>
               </v:shapetype>
@@ -1278,8 +1183,11 @@
                   <w:txbxContent>
                     <w:p>
                       <w:r>
+                        <w:rPr>
+                          <w:noProof/>
+                        </w:rPr>
                         <w:drawing>
-                          <wp:inline distT="0" distB="0" distL="0" distR="0" wp14:anchorId="6D4651EC" wp14:editId="0E079A4B">
+                          <wp:inline distT="0" distB="0" distL="0" distR="0" wp14:anchorId="3C3E13F1" wp14:editId="401A7A85">
                             <wp:extent cx="5325837" cy="3100754"/>
                             <wp:effectExtent l="0" t="0" r="8255" b="4445"/>
                             <wp:docPr id="1" name="Picture 1"/>
@@ -1290,7 +1198,7 @@
                               <a:graphicData uri="http://schemas.openxmlformats.org/drawingml/2006/picture">
                                 <pic:pic xmlns:pic="http://schemas.openxmlformats.org/drawingml/2006/picture">
                                   <pic:nvPicPr>
-                                    <pic:cNvPr id="1" name=""/>
+                                    <pic:cNvPr id="1" name="Picture 1"/>
                                     <pic:cNvPicPr/>
                                   </pic:nvPicPr>
                                   <pic:blipFill>
@@ -1338,35 +1246,7 @@
                         <w:rPr>
                           <w:sz w:val="20"/>
                         </w:rPr>
-                        <w:t xml:space="preserve"> plant species from the Bluestem Prairie reserve in Clay </w:t>
-                      </w:r>
-                      <w:proofErr w:type="gramStart"/>
-                      <w:r>
-                        <w:rPr>
-                          <w:sz w:val="20"/>
-                        </w:rPr>
-                        <w:t>county</w:t>
-                      </w:r>
-                      <w:proofErr w:type="gramEnd"/>
-                      <w:r>
-                        <w:rPr>
-                          <w:sz w:val="20"/>
-                        </w:rPr>
-                        <w:t xml:space="preserve">, MN. Observations </w:t>
-                      </w:r>
-                      <w:proofErr w:type="gramStart"/>
-                      <w:r>
-                        <w:rPr>
-                          <w:sz w:val="20"/>
-                        </w:rPr>
-                        <w:t>were made</w:t>
-                      </w:r>
-                      <w:proofErr w:type="gramEnd"/>
-                      <w:r>
-                        <w:rPr>
-                          <w:sz w:val="20"/>
-                        </w:rPr>
-                        <w:t xml:space="preserve"> between</w:t>
+                        <w:t xml:space="preserve"> plant species from the Bluestem Prairie reserve in Clay county, MN. Observations were made between</w:t>
                       </w:r>
                       <w:r>
                         <w:rPr>
@@ -1389,33 +1269,32 @@
                           <w:sz w:val="20"/>
                           <w:szCs w:val="20"/>
                         </w:rPr>
-                        <w:t xml:space="preserve">.  Box plots indicate distribution quartiles and standard error bars. </w:t>
-                      </w:r>
-                      <w:proofErr w:type="gramStart"/>
+                        <w:t>.  Box plots indicate distribution quartiles and standard error bars. The specie</w:t>
+                      </w:r>
                       <w:r>
                         <w:rPr>
                           <w:rFonts w:cstheme="minorHAnsi"/>
                           <w:sz w:val="20"/>
                           <w:szCs w:val="20"/>
                         </w:rPr>
-                        <w:t>The specie</w:t>
-                      </w:r>
+                        <w:t xml:space="preserve">s codes are as </w:t>
+                      </w:r>
+                      <w:proofErr w:type="spellStart"/>
                       <w:r>
                         <w:rPr>
                           <w:rFonts w:cstheme="minorHAnsi"/>
                           <w:sz w:val="20"/>
                           <w:szCs w:val="20"/>
                         </w:rPr>
-                        <w:t xml:space="preserve">s codes are as </w:t>
-                      </w:r>
-                      <w:proofErr w:type="spellStart"/>
+                        <w:t>f</w:t>
+                      </w:r>
                       <w:r>
                         <w:rPr>
                           <w:rFonts w:cstheme="minorHAnsi"/>
                           <w:sz w:val="20"/>
                           <w:szCs w:val="20"/>
                         </w:rPr>
-                        <w:t>f</w:t>
+                        <w:t>ollows:</w:t>
                       </w:r>
                       <w:r>
                         <w:rPr>
@@ -1423,23 +1302,15 @@
                           <w:sz w:val="20"/>
                           <w:szCs w:val="20"/>
                         </w:rPr>
-                        <w:t>ollows:</w:t>
-                      </w:r>
+                        <w:t>A</w:t>
+                      </w:r>
+                      <w:proofErr w:type="spellEnd"/>
                       <w:r>
                         <w:rPr>
                           <w:rFonts w:cstheme="minorHAnsi"/>
                           <w:sz w:val="20"/>
                           <w:szCs w:val="20"/>
                         </w:rPr>
-                        <w:t>A</w:t>
-                      </w:r>
-                      <w:proofErr w:type="spellEnd"/>
-                      <w:r>
-                        <w:rPr>
-                          <w:rFonts w:cstheme="minorHAnsi"/>
-                          <w:sz w:val="20"/>
-                          <w:szCs w:val="20"/>
-                        </w:rPr>
                         <w:t>=</w:t>
                       </w:r>
                       <w:proofErr w:type="spellStart"/>
@@ -1560,6 +1431,26 @@
                           <w:sz w:val="20"/>
                           <w:szCs w:val="20"/>
                         </w:rPr>
+                        <w:t xml:space="preserve">=Ceras </w:t>
+                      </w:r>
+                      <w:proofErr w:type="spellStart"/>
+                      <w:r>
+                        <w:rPr>
+                          <w:rFonts w:ascii="Calibri" w:eastAsia="Times New Roman" w:hAnsi="Calibri" w:cs="Calibri"/>
+                          <w:color w:val="000000"/>
+                          <w:sz w:val="20"/>
+                          <w:szCs w:val="20"/>
+                        </w:rPr>
+                        <w:t>arven;E</w:t>
+                      </w:r>
+                      <w:proofErr w:type="spellEnd"/>
+                      <w:r>
+                        <w:rPr>
+                          <w:rFonts w:ascii="Calibri" w:eastAsia="Times New Roman" w:hAnsi="Calibri" w:cs="Calibri"/>
+                          <w:color w:val="000000"/>
+                          <w:sz w:val="20"/>
+                          <w:szCs w:val="20"/>
+                        </w:rPr>
                         <w:t>=</w:t>
                       </w:r>
                       <w:proofErr w:type="spellStart"/>
@@ -1570,7 +1461,7 @@
                           <w:sz w:val="20"/>
                           <w:szCs w:val="20"/>
                         </w:rPr>
-                        <w:t>Ceras</w:t>
+                        <w:t>Ranun</w:t>
                       </w:r>
                       <w:proofErr w:type="spellEnd"/>
                       <w:r>
@@ -1590,7 +1481,7 @@
                           <w:sz w:val="20"/>
                           <w:szCs w:val="20"/>
                         </w:rPr>
-                        <w:t>arven;E</w:t>
+                        <w:t>abort;F</w:t>
                       </w:r>
                       <w:proofErr w:type="spellEnd"/>
                       <w:r>
@@ -1610,7 +1501,7 @@
                           <w:sz w:val="20"/>
                           <w:szCs w:val="20"/>
                         </w:rPr>
-                        <w:t>Ranun</w:t>
+                        <w:t>Oxali</w:t>
                       </w:r>
                       <w:proofErr w:type="spellEnd"/>
                       <w:r>
@@ -1630,7 +1521,7 @@
                           <w:sz w:val="20"/>
                           <w:szCs w:val="20"/>
                         </w:rPr>
-                        <w:t>abort;F</w:t>
+                        <w:t>viola;G</w:t>
                       </w:r>
                       <w:proofErr w:type="spellEnd"/>
                       <w:r>
@@ -1650,7 +1541,7 @@
                           <w:sz w:val="20"/>
                           <w:szCs w:val="20"/>
                         </w:rPr>
-                        <w:t>Oxali</w:t>
+                        <w:t>Sisyr</w:t>
                       </w:r>
                       <w:proofErr w:type="spellEnd"/>
                       <w:r>
@@ -1670,7 +1561,7 @@
                           <w:sz w:val="20"/>
                           <w:szCs w:val="20"/>
                         </w:rPr>
-                        <w:t>viola;G</w:t>
+                        <w:t>angus;H</w:t>
                       </w:r>
                       <w:proofErr w:type="spellEnd"/>
                       <w:r>
@@ -1690,7 +1581,7 @@
                           <w:sz w:val="20"/>
                           <w:szCs w:val="20"/>
                         </w:rPr>
-                        <w:t>Sisyr</w:t>
+                        <w:t>Litho</w:t>
                       </w:r>
                       <w:proofErr w:type="spellEnd"/>
                       <w:r>
@@ -1710,7 +1601,27 @@
                           <w:sz w:val="20"/>
                           <w:szCs w:val="20"/>
                         </w:rPr>
-                        <w:t>angus;H</w:t>
+                        <w:t>canes;I</w:t>
+                      </w:r>
+                      <w:proofErr w:type="spellEnd"/>
+                      <w:r>
+                        <w:rPr>
+                          <w:rFonts w:ascii="Calibri" w:eastAsia="Times New Roman" w:hAnsi="Calibri" w:cs="Calibri"/>
+                          <w:color w:val="000000"/>
+                          <w:sz w:val="20"/>
+                          <w:szCs w:val="20"/>
+                        </w:rPr>
+                        <w:t xml:space="preserve">=Trill </w:t>
+                      </w:r>
+                      <w:proofErr w:type="spellStart"/>
+                      <w:r>
+                        <w:rPr>
+                          <w:rFonts w:ascii="Calibri" w:eastAsia="Times New Roman" w:hAnsi="Calibri" w:cs="Calibri"/>
+                          <w:color w:val="000000"/>
+                          <w:sz w:val="20"/>
+                          <w:szCs w:val="20"/>
+                        </w:rPr>
+                        <w:t>cernu;J</w:t>
                       </w:r>
                       <w:proofErr w:type="spellEnd"/>
                       <w:r>
@@ -1750,27 +1661,7 @@
                           <w:sz w:val="20"/>
                           <w:szCs w:val="20"/>
                         </w:rPr>
-                        <w:t>canes;I</w:t>
-                      </w:r>
-                      <w:proofErr w:type="spellEnd"/>
-                      <w:r>
-                        <w:rPr>
-                          <w:rFonts w:ascii="Calibri" w:eastAsia="Times New Roman" w:hAnsi="Calibri" w:cs="Calibri"/>
-                          <w:color w:val="000000"/>
-                          <w:sz w:val="20"/>
-                          <w:szCs w:val="20"/>
-                        </w:rPr>
-                        <w:t xml:space="preserve">=Trill </w:t>
-                      </w:r>
-                      <w:proofErr w:type="spellStart"/>
-                      <w:r>
-                        <w:rPr>
-                          <w:rFonts w:ascii="Calibri" w:eastAsia="Times New Roman" w:hAnsi="Calibri" w:cs="Calibri"/>
-                          <w:color w:val="000000"/>
-                          <w:sz w:val="20"/>
-                          <w:szCs w:val="20"/>
-                        </w:rPr>
-                        <w:t>cernu;J</w:t>
+                        <w:t>incis;K</w:t>
                       </w:r>
                       <w:proofErr w:type="spellEnd"/>
                       <w:r>
@@ -1790,7 +1681,7 @@
                           <w:sz w:val="20"/>
                           <w:szCs w:val="20"/>
                         </w:rPr>
-                        <w:t>Litho</w:t>
+                        <w:t>Pedic</w:t>
                       </w:r>
                       <w:proofErr w:type="spellEnd"/>
                       <w:r>
@@ -1810,7 +1701,7 @@
                           <w:sz w:val="20"/>
                           <w:szCs w:val="20"/>
                         </w:rPr>
-                        <w:t>incis;K</w:t>
+                        <w:t>canad;L</w:t>
                       </w:r>
                       <w:proofErr w:type="spellEnd"/>
                       <w:r>
@@ -1830,7 +1721,7 @@
                           <w:sz w:val="20"/>
                           <w:szCs w:val="20"/>
                         </w:rPr>
-                        <w:t>Pedic</w:t>
+                        <w:t>Zizia</w:t>
                       </w:r>
                       <w:proofErr w:type="spellEnd"/>
                       <w:r>
@@ -1850,7 +1741,27 @@
                           <w:sz w:val="20"/>
                           <w:szCs w:val="20"/>
                         </w:rPr>
-                        <w:t>canad;L</w:t>
+                        <w:t>aurea;M</w:t>
+                      </w:r>
+                      <w:proofErr w:type="spellEnd"/>
+                      <w:r>
+                        <w:rPr>
+                          <w:rFonts w:ascii="Calibri" w:eastAsia="Times New Roman" w:hAnsi="Calibri" w:cs="Calibri"/>
+                          <w:color w:val="000000"/>
+                          <w:sz w:val="20"/>
+                          <w:szCs w:val="20"/>
+                        </w:rPr>
+                        <w:t xml:space="preserve">=Vicia </w:t>
+                      </w:r>
+                      <w:proofErr w:type="spellStart"/>
+                      <w:r>
+                        <w:rPr>
+                          <w:rFonts w:ascii="Calibri" w:eastAsia="Times New Roman" w:hAnsi="Calibri" w:cs="Calibri"/>
+                          <w:color w:val="000000"/>
+                          <w:sz w:val="20"/>
+                          <w:szCs w:val="20"/>
+                        </w:rPr>
+                        <w:t>ameri;N</w:t>
                       </w:r>
                       <w:proofErr w:type="spellEnd"/>
                       <w:r>
@@ -1870,7 +1781,7 @@
                           <w:sz w:val="20"/>
                           <w:szCs w:val="20"/>
                         </w:rPr>
-                        <w:t>Zizia</w:t>
+                        <w:t>Cypri</w:t>
                       </w:r>
                       <w:proofErr w:type="spellEnd"/>
                       <w:r>
@@ -1890,7 +1801,7 @@
                           <w:sz w:val="20"/>
                           <w:szCs w:val="20"/>
                         </w:rPr>
-                        <w:t>aurea;M</w:t>
+                        <w:t>candi;O</w:t>
                       </w:r>
                       <w:proofErr w:type="spellEnd"/>
                       <w:r>
@@ -1910,7 +1821,7 @@
                           <w:sz w:val="20"/>
                           <w:szCs w:val="20"/>
                         </w:rPr>
-                        <w:t>Vicia</w:t>
+                        <w:t>Achil</w:t>
                       </w:r>
                       <w:proofErr w:type="spellEnd"/>
                       <w:r>
@@ -1930,7 +1841,7 @@
                           <w:sz w:val="20"/>
                           <w:szCs w:val="20"/>
                         </w:rPr>
-                        <w:t>ameri;N</w:t>
+                        <w:t>mille;P</w:t>
                       </w:r>
                       <w:proofErr w:type="spellEnd"/>
                       <w:r>
@@ -1950,7 +1861,7 @@
                           <w:sz w:val="20"/>
                           <w:szCs w:val="20"/>
                         </w:rPr>
-                        <w:t>Cypri</w:t>
+                        <w:t>Anemo</w:t>
                       </w:r>
                       <w:proofErr w:type="spellEnd"/>
                       <w:r>
@@ -1970,7 +1881,7 @@
                           <w:sz w:val="20"/>
                           <w:szCs w:val="20"/>
                         </w:rPr>
-                        <w:t>candi;O</w:t>
+                        <w:t>canad;Q</w:t>
                       </w:r>
                       <w:proofErr w:type="spellEnd"/>
                       <w:r>
@@ -1990,7 +1901,7 @@
                           <w:sz w:val="20"/>
                           <w:szCs w:val="20"/>
                         </w:rPr>
-                        <w:t>Achil</w:t>
+                        <w:t>Oxytr</w:t>
                       </w:r>
                       <w:proofErr w:type="spellEnd"/>
                       <w:r>
@@ -2010,7 +1921,27 @@
                           <w:sz w:val="20"/>
                           <w:szCs w:val="20"/>
                         </w:rPr>
-                        <w:t>mille;P</w:t>
+                        <w:t>lambe;R</w:t>
+                      </w:r>
+                      <w:proofErr w:type="spellEnd"/>
+                      <w:r>
+                        <w:rPr>
+                          <w:rFonts w:ascii="Calibri" w:eastAsia="Times New Roman" w:hAnsi="Calibri" w:cs="Calibri"/>
+                          <w:color w:val="000000"/>
+                          <w:sz w:val="20"/>
+                          <w:szCs w:val="20"/>
+                        </w:rPr>
+                        <w:t xml:space="preserve">=Rosa </w:t>
+                      </w:r>
+                      <w:proofErr w:type="spellStart"/>
+                      <w:r>
+                        <w:rPr>
+                          <w:rFonts w:ascii="Calibri" w:eastAsia="Times New Roman" w:hAnsi="Calibri" w:cs="Calibri"/>
+                          <w:color w:val="000000"/>
+                          <w:sz w:val="20"/>
+                          <w:szCs w:val="20"/>
+                        </w:rPr>
+                        <w:t>arkan;S</w:t>
                       </w:r>
                       <w:proofErr w:type="spellEnd"/>
                       <w:r>
@@ -2030,7 +1961,7 @@
                           <w:sz w:val="20"/>
                           <w:szCs w:val="20"/>
                         </w:rPr>
-                        <w:t>Anemo</w:t>
+                        <w:t>Penst</w:t>
                       </w:r>
                       <w:proofErr w:type="spellEnd"/>
                       <w:r>
@@ -2050,7 +1981,7 @@
                           <w:sz w:val="20"/>
                           <w:szCs w:val="20"/>
                         </w:rPr>
-                        <w:t>canad;Q</w:t>
+                        <w:t>grand;T</w:t>
                       </w:r>
                       <w:proofErr w:type="spellEnd"/>
                       <w:r>
@@ -2070,7 +2001,7 @@
                           <w:sz w:val="20"/>
                           <w:szCs w:val="20"/>
                         </w:rPr>
-                        <w:t>Oxytr</w:t>
+                        <w:t>Penst</w:t>
                       </w:r>
                       <w:proofErr w:type="spellEnd"/>
                       <w:r>
@@ -2090,27 +2021,27 @@
                           <w:sz w:val="20"/>
                           <w:szCs w:val="20"/>
                         </w:rPr>
-                        <w:t>lambe;R</w:t>
-                      </w:r>
-                      <w:proofErr w:type="spellEnd"/>
-                      <w:r>
-                        <w:rPr>
-                          <w:rFonts w:ascii="Calibri" w:eastAsia="Times New Roman" w:hAnsi="Calibri" w:cs="Calibri"/>
-                          <w:color w:val="000000"/>
-                          <w:sz w:val="20"/>
-                          <w:szCs w:val="20"/>
-                        </w:rPr>
-                        <w:t xml:space="preserve">=Rosa </w:t>
-                      </w:r>
-                      <w:proofErr w:type="spellStart"/>
-                      <w:r>
-                        <w:rPr>
-                          <w:rFonts w:ascii="Calibri" w:eastAsia="Times New Roman" w:hAnsi="Calibri" w:cs="Calibri"/>
-                          <w:color w:val="000000"/>
-                          <w:sz w:val="20"/>
-                          <w:szCs w:val="20"/>
-                        </w:rPr>
-                        <w:t>arkan;S</w:t>
+                        <w:t>graci;U</w:t>
+                      </w:r>
+                      <w:proofErr w:type="spellEnd"/>
+                      <w:r>
+                        <w:rPr>
+                          <w:rFonts w:ascii="Calibri" w:eastAsia="Times New Roman" w:hAnsi="Calibri" w:cs="Calibri"/>
+                          <w:color w:val="000000"/>
+                          <w:sz w:val="20"/>
+                          <w:szCs w:val="20"/>
+                        </w:rPr>
+                        <w:t xml:space="preserve">=Campa </w:t>
+                      </w:r>
+                      <w:proofErr w:type="spellStart"/>
+                      <w:r>
+                        <w:rPr>
+                          <w:rFonts w:ascii="Calibri" w:eastAsia="Times New Roman" w:hAnsi="Calibri" w:cs="Calibri"/>
+                          <w:color w:val="000000"/>
+                          <w:sz w:val="20"/>
+                          <w:szCs w:val="20"/>
+                        </w:rPr>
+                        <w:t>rotun;V</w:t>
                       </w:r>
                       <w:proofErr w:type="spellEnd"/>
                       <w:r>
@@ -2130,7 +2061,7 @@
                           <w:sz w:val="20"/>
                           <w:szCs w:val="20"/>
                         </w:rPr>
-                        <w:t>Penst</w:t>
+                        <w:t>Zigad</w:t>
                       </w:r>
                       <w:proofErr w:type="spellEnd"/>
                       <w:r>
@@ -2150,7 +2081,7 @@
                           <w:sz w:val="20"/>
                           <w:szCs w:val="20"/>
                         </w:rPr>
-                        <w:t>grand;T</w:t>
+                        <w:t>elega;W</w:t>
                       </w:r>
                       <w:proofErr w:type="spellEnd"/>
                       <w:r>
@@ -2170,7 +2101,7 @@
                           <w:sz w:val="20"/>
                           <w:szCs w:val="20"/>
                         </w:rPr>
-                        <w:t>Penst</w:t>
+                        <w:t>Amorp</w:t>
                       </w:r>
                       <w:proofErr w:type="spellEnd"/>
                       <w:r>
@@ -2190,7 +2121,7 @@
                           <w:sz w:val="20"/>
                           <w:szCs w:val="20"/>
                         </w:rPr>
-                        <w:t>graci;U</w:t>
+                        <w:t>canes;X</w:t>
                       </w:r>
                       <w:proofErr w:type="spellEnd"/>
                       <w:r>
@@ -2210,7 +2141,7 @@
                           <w:sz w:val="20"/>
                           <w:szCs w:val="20"/>
                         </w:rPr>
-                        <w:t>Campa</w:t>
+                        <w:t>Oenot</w:t>
                       </w:r>
                       <w:proofErr w:type="spellEnd"/>
                       <w:r>
@@ -2230,126 +2161,6 @@
                           <w:sz w:val="20"/>
                           <w:szCs w:val="20"/>
                         </w:rPr>
-                        <w:t>rotun;V</w:t>
-                      </w:r>
-                      <w:proofErr w:type="spellEnd"/>
-                      <w:r>
-                        <w:rPr>
-                          <w:rFonts w:ascii="Calibri" w:eastAsia="Times New Roman" w:hAnsi="Calibri" w:cs="Calibri"/>
-                          <w:color w:val="000000"/>
-                          <w:sz w:val="20"/>
-                          <w:szCs w:val="20"/>
-                        </w:rPr>
-                        <w:t>=</w:t>
-                      </w:r>
-                      <w:proofErr w:type="spellStart"/>
-                      <w:r>
-                        <w:rPr>
-                          <w:rFonts w:ascii="Calibri" w:eastAsia="Times New Roman" w:hAnsi="Calibri" w:cs="Calibri"/>
-                          <w:color w:val="000000"/>
-                          <w:sz w:val="20"/>
-                          <w:szCs w:val="20"/>
-                        </w:rPr>
-                        <w:t>Zigad</w:t>
-                      </w:r>
-                      <w:proofErr w:type="spellEnd"/>
-                      <w:r>
-                        <w:rPr>
-                          <w:rFonts w:ascii="Calibri" w:eastAsia="Times New Roman" w:hAnsi="Calibri" w:cs="Calibri"/>
-                          <w:color w:val="000000"/>
-                          <w:sz w:val="20"/>
-                          <w:szCs w:val="20"/>
-                        </w:rPr>
-                        <w:t xml:space="preserve"> </w:t>
-                      </w:r>
-                      <w:proofErr w:type="spellStart"/>
-                      <w:r>
-                        <w:rPr>
-                          <w:rFonts w:ascii="Calibri" w:eastAsia="Times New Roman" w:hAnsi="Calibri" w:cs="Calibri"/>
-                          <w:color w:val="000000"/>
-                          <w:sz w:val="20"/>
-                          <w:szCs w:val="20"/>
-                        </w:rPr>
-                        <w:t>elega;W</w:t>
-                      </w:r>
-                      <w:proofErr w:type="spellEnd"/>
-                      <w:r>
-                        <w:rPr>
-                          <w:rFonts w:ascii="Calibri" w:eastAsia="Times New Roman" w:hAnsi="Calibri" w:cs="Calibri"/>
-                          <w:color w:val="000000"/>
-                          <w:sz w:val="20"/>
-                          <w:szCs w:val="20"/>
-                        </w:rPr>
-                        <w:t>=</w:t>
-                      </w:r>
-                      <w:proofErr w:type="spellStart"/>
-                      <w:r>
-                        <w:rPr>
-                          <w:rFonts w:ascii="Calibri" w:eastAsia="Times New Roman" w:hAnsi="Calibri" w:cs="Calibri"/>
-                          <w:color w:val="000000"/>
-                          <w:sz w:val="20"/>
-                          <w:szCs w:val="20"/>
-                        </w:rPr>
-                        <w:t>Amorp</w:t>
-                      </w:r>
-                      <w:proofErr w:type="spellEnd"/>
-                      <w:r>
-                        <w:rPr>
-                          <w:rFonts w:ascii="Calibri" w:eastAsia="Times New Roman" w:hAnsi="Calibri" w:cs="Calibri"/>
-                          <w:color w:val="000000"/>
-                          <w:sz w:val="20"/>
-                          <w:szCs w:val="20"/>
-                        </w:rPr>
-                        <w:t xml:space="preserve"> </w:t>
-                      </w:r>
-                      <w:proofErr w:type="spellStart"/>
-                      <w:r>
-                        <w:rPr>
-                          <w:rFonts w:ascii="Calibri" w:eastAsia="Times New Roman" w:hAnsi="Calibri" w:cs="Calibri"/>
-                          <w:color w:val="000000"/>
-                          <w:sz w:val="20"/>
-                          <w:szCs w:val="20"/>
-                        </w:rPr>
-                        <w:t>canes;X</w:t>
-                      </w:r>
-                      <w:proofErr w:type="spellEnd"/>
-                      <w:r>
-                        <w:rPr>
-                          <w:rFonts w:ascii="Calibri" w:eastAsia="Times New Roman" w:hAnsi="Calibri" w:cs="Calibri"/>
-                          <w:color w:val="000000"/>
-                          <w:sz w:val="20"/>
-                          <w:szCs w:val="20"/>
-                        </w:rPr>
-                        <w:t>=</w:t>
-                      </w:r>
-                      <w:proofErr w:type="spellStart"/>
-                      <w:r>
-                        <w:rPr>
-                          <w:rFonts w:ascii="Calibri" w:eastAsia="Times New Roman" w:hAnsi="Calibri" w:cs="Calibri"/>
-                          <w:color w:val="000000"/>
-                          <w:sz w:val="20"/>
-                          <w:szCs w:val="20"/>
-                        </w:rPr>
-                        <w:t>Oenot</w:t>
-                      </w:r>
-                      <w:proofErr w:type="spellEnd"/>
-                      <w:r>
-                        <w:rPr>
-                          <w:rFonts w:ascii="Calibri" w:eastAsia="Times New Roman" w:hAnsi="Calibri" w:cs="Calibri"/>
-                          <w:color w:val="000000"/>
-                          <w:sz w:val="20"/>
-                          <w:szCs w:val="20"/>
-                        </w:rPr>
-                        <w:t xml:space="preserve"> </w:t>
-                      </w:r>
-                      <w:proofErr w:type="spellStart"/>
-                      <w:r>
-                        <w:rPr>
-                          <w:rFonts w:ascii="Calibri" w:eastAsia="Times New Roman" w:hAnsi="Calibri" w:cs="Calibri"/>
-                          <w:color w:val="000000"/>
-                          <w:sz w:val="20"/>
-                          <w:szCs w:val="20"/>
-                        </w:rPr>
                         <w:t>nutta</w:t>
                       </w:r>
                       <w:proofErr w:type="spellEnd"/>
@@ -2362,7 +2173,6 @@
                         </w:rPr>
                         <w:t>.</w:t>
                       </w:r>
-                      <w:proofErr w:type="gramEnd"/>
                       <w:r>
                         <w:rPr>
                           <w:rFonts w:ascii="Calibri" w:eastAsia="Times New Roman" w:hAnsi="Calibri" w:cs="Calibri"/>
@@ -2470,8 +2280,6 @@
       <w:r>
         <w:t>We identified 24</w:t>
       </w:r>
-      <w:bookmarkStart w:id="0" w:name="_GoBack"/>
-      <w:bookmarkEnd w:id="0"/>
       <w:r>
         <w:t xml:space="preserve"> flowering plant species in the Stevens Data set that met the criteria for analysis described in the methods.  The first flowering day (FFD) varies extensively both among years within a species and among species. Median FFD varied across the species from a low of X to a high of Y and included early, mid and late spring flowering species (Fig. X</w:t>
       </w:r>
@@ -2490,6 +2298,53 @@
       <w:pPr>
         <w:ind w:firstLine="720"/>
       </w:pPr>
+      <w:r>
+        <w:rPr>
+          <w:noProof/>
+        </w:rPr>
+        <w:lastRenderedPageBreak/>
+        <w:drawing>
+          <wp:inline distT="0" distB="0" distL="0" distR="0" wp14:anchorId="4403D6A7" wp14:editId="482AB9D0">
+            <wp:extent cx="5362575" cy="7620000"/>
+            <wp:effectExtent l="0" t="0" r="9525" b="0"/>
+            <wp:docPr id="3" name="Picture 3" descr="A picture containing engineering drawing&#10;&#10;Description automatically generated"/>
+            <wp:cNvGraphicFramePr>
+              <a:graphicFrameLocks xmlns:a="http://schemas.openxmlformats.org/drawingml/2006/main" noChangeAspect="1"/>
+            </wp:cNvGraphicFramePr>
+            <a:graphic xmlns:a="http://schemas.openxmlformats.org/drawingml/2006/main">
+              <a:graphicData uri="http://schemas.openxmlformats.org/drawingml/2006/picture">
+                <pic:pic xmlns:pic="http://schemas.openxmlformats.org/drawingml/2006/picture">
+                  <pic:nvPicPr>
+                    <pic:cNvPr id="3" name="Picture 3" descr="A picture containing engineering drawing&#10;&#10;Description automatically generated"/>
+                    <pic:cNvPicPr/>
+                  </pic:nvPicPr>
+                  <pic:blipFill>
+                    <a:blip r:embed="rId5">
+                      <a:extLst>
+                        <a:ext uri="{28A0092B-C50C-407E-A947-70E740481C1C}">
+                          <a14:useLocalDpi xmlns:a14="http://schemas.microsoft.com/office/drawing/2010/main" val="0"/>
+                        </a:ext>
+                      </a:extLst>
+                    </a:blip>
+                    <a:stretch>
+                      <a:fillRect/>
+                    </a:stretch>
+                  </pic:blipFill>
+                  <pic:spPr>
+                    <a:xfrm>
+                      <a:off x="0" y="0"/>
+                      <a:ext cx="5362575" cy="7620000"/>
+                    </a:xfrm>
+                    <a:prstGeom prst="rect">
+                      <a:avLst/>
+                    </a:prstGeom>
+                  </pic:spPr>
+                </pic:pic>
+              </a:graphicData>
+            </a:graphic>
+          </wp:inline>
+        </w:drawing>
+      </w:r>
     </w:p>
     <w:sectPr>
       <w:pgSz w:w="12240" w:h="15840"/>
@@ -2502,7 +2357,7 @@
 </file>
 
 <file path=word/styles.xml><?xml version="1.0" encoding="utf-8"?>
-<w:styles xmlns:mc="http://schemas.openxmlformats.org/markup-compatibility/2006" xmlns:r="http://schemas.openxmlformats.org/officeDocument/2006/relationships" xmlns:w="http://schemas.openxmlformats.org/wordprocessingml/2006/main" xmlns:w14="http://schemas.microsoft.com/office/word/2010/wordml" xmlns:w15="http://schemas.microsoft.com/office/word/2012/wordml" xmlns:w16se="http://schemas.microsoft.com/office/word/2015/wordml/symex" mc:Ignorable="w14 w15 w16se">
+<w:styles xmlns:mc="http://schemas.openxmlformats.org/markup-compatibility/2006" xmlns:r="http://schemas.openxmlformats.org/officeDocument/2006/relationships" xmlns:w="http://schemas.openxmlformats.org/wordprocessingml/2006/main" xmlns:w14="http://schemas.microsoft.com/office/word/2010/wordml" xmlns:w15="http://schemas.microsoft.com/office/word/2012/wordml" xmlns:w16cex="http://schemas.microsoft.com/office/word/2018/wordml/cex" xmlns:w16cid="http://schemas.microsoft.com/office/word/2016/wordml/cid" xmlns:w16="http://schemas.microsoft.com/office/word/2018/wordml" xmlns:w16se="http://schemas.microsoft.com/office/word/2015/wordml/symex" mc:Ignorable="w14 w15 w16se w16cid w16 w16cex">
   <w:docDefaults>
     <w:rPrDefault>
       <w:rPr>
@@ -2518,7 +2373,7 @@
       </w:pPr>
     </w:pPrDefault>
   </w:docDefaults>
-  <w:latentStyles w:defLockedState="0" w:defUIPriority="99" w:defSemiHidden="0" w:defUnhideWhenUsed="0" w:defQFormat="0" w:count="371">
+  <w:latentStyles w:defLockedState="0" w:defUIPriority="99" w:defSemiHidden="0" w:defUnhideWhenUsed="0" w:defQFormat="0" w:count="376">
     <w:lsdException w:name="Normal" w:uiPriority="0" w:qFormat="1"/>
     <w:lsdException w:name="heading 1" w:uiPriority="9" w:qFormat="1"/>
     <w:lsdException w:name="heading 2" w:semiHidden="1" w:uiPriority="9" w:unhideWhenUsed="1" w:qFormat="1"/>
@@ -2624,7 +2479,6 @@
     <w:lsdException w:name="HTML Sample" w:semiHidden="1" w:unhideWhenUsed="1"/>
     <w:lsdException w:name="HTML Typewriter" w:semiHidden="1" w:unhideWhenUsed="1"/>
     <w:lsdException w:name="HTML Variable" w:semiHidden="1" w:unhideWhenUsed="1"/>
-    <w:lsdException w:name="Normal Table" w:semiHidden="1" w:unhideWhenUsed="1"/>
     <w:lsdException w:name="annotation subject" w:semiHidden="1" w:unhideWhenUsed="1"/>
     <w:lsdException w:name="No List" w:semiHidden="1" w:unhideWhenUsed="1"/>
     <w:lsdException w:name="Outline List 1" w:semiHidden="1" w:unhideWhenUsed="1"/>
@@ -2667,11 +2521,8 @@
     <w:lsdException w:name="Table Contemporary" w:semiHidden="1" w:unhideWhenUsed="1"/>
     <w:lsdException w:name="Table Elegant" w:semiHidden="1" w:unhideWhenUsed="1"/>
     <w:lsdException w:name="Table Professional" w:semiHidden="1" w:unhideWhenUsed="1"/>
-    <w:lsdException w:name="Table Subtle 1" w:semiHidden="1" w:unhideWhenUsed="1"/>
     <w:lsdException w:name="Table Subtle 2" w:semiHidden="1" w:unhideWhenUsed="1"/>
     <w:lsdException w:name="Table Web 1" w:semiHidden="1" w:unhideWhenUsed="1"/>
-    <w:lsdException w:name="Table Web 2" w:semiHidden="1" w:unhideWhenUsed="1"/>
-    <w:lsdException w:name="Table Web 3" w:semiHidden="1" w:unhideWhenUsed="1"/>
     <w:lsdException w:name="Balloon Text" w:semiHidden="1" w:unhideWhenUsed="1"/>
     <w:lsdException w:name="Table Grid" w:uiPriority="39"/>
     <w:lsdException w:name="Table Theme" w:semiHidden="1" w:unhideWhenUsed="1"/>
@@ -2890,6 +2741,11 @@
     <w:lsdException w:name="List Table 5 Dark Accent 6" w:uiPriority="50"/>
     <w:lsdException w:name="List Table 6 Colorful Accent 6" w:uiPriority="51"/>
     <w:lsdException w:name="List Table 7 Colorful Accent 6" w:uiPriority="52"/>
+    <w:lsdException w:name="Mention" w:semiHidden="1" w:unhideWhenUsed="1"/>
+    <w:lsdException w:name="Smart Hyperlink" w:semiHidden="1" w:unhideWhenUsed="1"/>
+    <w:lsdException w:name="Hashtag" w:semiHidden="1" w:unhideWhenUsed="1"/>
+    <w:lsdException w:name="Unresolved Mention" w:semiHidden="1" w:unhideWhenUsed="1"/>
+    <w:lsdException w:name="Smart Link" w:semiHidden="1" w:unhideWhenUsed="1"/>
   </w:latentStyles>
   <w:style w:type="paragraph" w:default="1" w:styleId="Normal">
     <w:name w:val="Normal"/>

</xml_diff>

<commit_message>
Added figure with path diagrams to results, need to make the path diagrams bigger
</commit_message>
<xml_diff>
--- a/Manuscript/Results.docx
+++ b/Manuscript/Results.docx
@@ -2304,7 +2304,7 @@
         </w:rPr>
         <w:lastRenderedPageBreak/>
         <w:drawing>
-          <wp:inline distT="0" distB="0" distL="0" distR="0" wp14:anchorId="4403D6A7" wp14:editId="482AB9D0">
+          <wp:inline distT="0" distB="0" distL="0" distR="0" wp14:anchorId="4403D6A7" wp14:editId="645C9509">
             <wp:extent cx="5362575" cy="7620000"/>
             <wp:effectExtent l="0" t="0" r="9525" b="0"/>
             <wp:docPr id="3" name="Picture 3" descr="A picture containing engineering drawing&#10;&#10;Description automatically generated"/>
@@ -2345,6 +2345,87 @@
           </wp:inline>
         </w:drawing>
       </w:r>
+    </w:p>
+    <w:p>
+      <w:pPr>
+        <w:ind w:firstLine="720"/>
+      </w:pPr>
+    </w:p>
+    <w:p>
+      <w:pPr>
+        <w:ind w:firstLine="720"/>
+      </w:pPr>
+    </w:p>
+    <w:p>
+      <w:pPr>
+        <w:ind w:firstLine="720"/>
+      </w:pPr>
+      <w:r>
+        <w:rPr>
+          <w:noProof/>
+        </w:rPr>
+        <w:lastRenderedPageBreak/>
+        <w:drawing>
+          <wp:anchor distT="0" distB="0" distL="114300" distR="114300" simplePos="0" relativeHeight="251660288" behindDoc="0" locked="0" layoutInCell="1" allowOverlap="1" wp14:anchorId="076C1C99" wp14:editId="6DB172E2">
+            <wp:simplePos x="0" y="0"/>
+            <wp:positionH relativeFrom="page">
+              <wp:align>right</wp:align>
+            </wp:positionH>
+            <wp:positionV relativeFrom="paragraph">
+              <wp:posOffset>-525780</wp:posOffset>
+            </wp:positionV>
+            <wp:extent cx="7644354" cy="8054340"/>
+            <wp:effectExtent l="0" t="0" r="0" b="3810"/>
+            <wp:wrapNone/>
+            <wp:docPr id="2" name="Picture 2" descr="A picture containing many, different, bunch, several&#10;&#10;Description automatically generated"/>
+            <wp:cNvGraphicFramePr>
+              <a:graphicFrameLocks xmlns:a="http://schemas.openxmlformats.org/drawingml/2006/main" noChangeAspect="1"/>
+            </wp:cNvGraphicFramePr>
+            <a:graphic xmlns:a="http://schemas.openxmlformats.org/drawingml/2006/main">
+              <a:graphicData uri="http://schemas.openxmlformats.org/drawingml/2006/picture">
+                <pic:pic xmlns:pic="http://schemas.openxmlformats.org/drawingml/2006/picture">
+                  <pic:nvPicPr>
+                    <pic:cNvPr id="2" name="Picture 2" descr="A picture containing many, different, bunch, several&#10;&#10;Description automatically generated"/>
+                    <pic:cNvPicPr/>
+                  </pic:nvPicPr>
+                  <pic:blipFill>
+                    <a:blip r:embed="rId6" cstate="print">
+                      <a:extLst>
+                        <a:ext uri="{28A0092B-C50C-407E-A947-70E740481C1C}">
+                          <a14:useLocalDpi xmlns:a14="http://schemas.microsoft.com/office/drawing/2010/main" val="0"/>
+                        </a:ext>
+                      </a:extLst>
+                    </a:blip>
+                    <a:stretch>
+                      <a:fillRect/>
+                    </a:stretch>
+                  </pic:blipFill>
+                  <pic:spPr>
+                    <a:xfrm>
+                      <a:off x="0" y="0"/>
+                      <a:ext cx="7644354" cy="8054340"/>
+                    </a:xfrm>
+                    <a:prstGeom prst="rect">
+                      <a:avLst/>
+                    </a:prstGeom>
+                  </pic:spPr>
+                </pic:pic>
+              </a:graphicData>
+            </a:graphic>
+            <wp14:sizeRelH relativeFrom="page">
+              <wp14:pctWidth>0</wp14:pctWidth>
+            </wp14:sizeRelH>
+            <wp14:sizeRelV relativeFrom="page">
+              <wp14:pctHeight>0</wp14:pctHeight>
+            </wp14:sizeRelV>
+          </wp:anchor>
+        </w:drawing>
+      </w:r>
+    </w:p>
+    <w:p>
+      <w:pPr>
+        <w:ind w:firstLine="720"/>
+      </w:pPr>
     </w:p>
     <w:sectPr>
       <w:pgSz w:w="12240" w:h="15840"/>
@@ -2479,6 +2560,7 @@
     <w:lsdException w:name="HTML Sample" w:semiHidden="1" w:unhideWhenUsed="1"/>
     <w:lsdException w:name="HTML Typewriter" w:semiHidden="1" w:unhideWhenUsed="1"/>
     <w:lsdException w:name="HTML Variable" w:semiHidden="1" w:unhideWhenUsed="1"/>
+    <w:lsdException w:name="Normal Table" w:semiHidden="1" w:unhideWhenUsed="1"/>
     <w:lsdException w:name="annotation subject" w:semiHidden="1" w:unhideWhenUsed="1"/>
     <w:lsdException w:name="No List" w:semiHidden="1" w:unhideWhenUsed="1"/>
     <w:lsdException w:name="Outline List 1" w:semiHidden="1" w:unhideWhenUsed="1"/>
@@ -2521,8 +2603,11 @@
     <w:lsdException w:name="Table Contemporary" w:semiHidden="1" w:unhideWhenUsed="1"/>
     <w:lsdException w:name="Table Elegant" w:semiHidden="1" w:unhideWhenUsed="1"/>
     <w:lsdException w:name="Table Professional" w:semiHidden="1" w:unhideWhenUsed="1"/>
+    <w:lsdException w:name="Table Subtle 1" w:semiHidden="1" w:unhideWhenUsed="1"/>
     <w:lsdException w:name="Table Subtle 2" w:semiHidden="1" w:unhideWhenUsed="1"/>
     <w:lsdException w:name="Table Web 1" w:semiHidden="1" w:unhideWhenUsed="1"/>
+    <w:lsdException w:name="Table Web 2" w:semiHidden="1" w:unhideWhenUsed="1"/>
+    <w:lsdException w:name="Table Web 3" w:semiHidden="1" w:unhideWhenUsed="1"/>
     <w:lsdException w:name="Balloon Text" w:semiHidden="1" w:unhideWhenUsed="1"/>
     <w:lsdException w:name="Table Grid" w:uiPriority="39"/>
     <w:lsdException w:name="Table Theme" w:semiHidden="1" w:unhideWhenUsed="1"/>

</xml_diff>

<commit_message>
Update results and methods during lab meeting
</commit_message>
<xml_diff>
--- a/Manuscript/Results.docx
+++ b/Manuscript/Results.docx
@@ -15,7 +15,11 @@
     </w:p>
     <w:p>
       <w:pPr>
-        <w:ind w:firstLine="720"/>
+        <w:pStyle w:val="ListParagraph"/>
+        <w:numPr>
+          <w:ilvl w:val="0"/>
+          <w:numId w:val="1"/>
+        </w:numPr>
       </w:pPr>
       <w:r>
         <w:rPr>
@@ -88,7 +92,7 @@
                                           <pic:cNvPicPr/>
                                         </pic:nvPicPr>
                                         <pic:blipFill>
-                                          <a:blip r:embed="rId4"/>
+                                          <a:blip r:embed="rId5"/>
                                           <a:stretch>
                                             <a:fillRect/>
                                           </a:stretch>
@@ -163,16 +167,7 @@
                                 <w:sz w:val="20"/>
                                 <w:szCs w:val="20"/>
                               </w:rPr>
-                              <w:t xml:space="preserve">s codes are as </w:t>
-                            </w:r>
-                            <w:proofErr w:type="spellStart"/>
-                            <w:r>
-                              <w:rPr>
-                                <w:rFonts w:cstheme="minorHAnsi"/>
-                                <w:sz w:val="20"/>
-                                <w:szCs w:val="20"/>
-                              </w:rPr>
-                              <w:t>f</w:t>
+                              <w:t>s codes are as f</w:t>
                             </w:r>
                             <w:r>
                               <w:rPr>
@@ -188,18 +183,8 @@
                                 <w:sz w:val="20"/>
                                 <w:szCs w:val="20"/>
                               </w:rPr>
-                              <w:t>A</w:t>
+                              <w:t>A=</w:t>
                             </w:r>
-                            <w:proofErr w:type="spellEnd"/>
-                            <w:r>
-                              <w:rPr>
-                                <w:rFonts w:cstheme="minorHAnsi"/>
-                                <w:sz w:val="20"/>
-                                <w:szCs w:val="20"/>
-                              </w:rPr>
-                              <w:t>=</w:t>
-                            </w:r>
-                            <w:proofErr w:type="spellStart"/>
                             <w:r>
                               <w:rPr>
                                 <w:rFonts w:ascii="Calibri" w:eastAsia="Times New Roman" w:hAnsi="Calibri" w:cs="Calibri"/>
@@ -207,9 +192,8 @@
                                 <w:sz w:val="20"/>
                                 <w:szCs w:val="20"/>
                               </w:rPr>
-                              <w:t>Anemo</w:t>
+                              <w:t>Anemo paten;B=</w:t>
                             </w:r>
-                            <w:proofErr w:type="spellEnd"/>
                             <w:r>
                               <w:rPr>
                                 <w:rFonts w:ascii="Calibri" w:eastAsia="Times New Roman" w:hAnsi="Calibri" w:cs="Calibri"/>
@@ -217,847 +201,7 @@
                                 <w:sz w:val="20"/>
                                 <w:szCs w:val="20"/>
                               </w:rPr>
-                              <w:t xml:space="preserve"> </w:t>
-                            </w:r>
-                            <w:proofErr w:type="spellStart"/>
-                            <w:r>
-                              <w:rPr>
-                                <w:rFonts w:ascii="Calibri" w:eastAsia="Times New Roman" w:hAnsi="Calibri" w:cs="Calibri"/>
-                                <w:color w:val="000000"/>
-                                <w:sz w:val="20"/>
-                                <w:szCs w:val="20"/>
-                              </w:rPr>
-                              <w:t>paten;B</w:t>
-                            </w:r>
-                            <w:proofErr w:type="spellEnd"/>
-                            <w:r>
-                              <w:rPr>
-                                <w:rFonts w:ascii="Calibri" w:eastAsia="Times New Roman" w:hAnsi="Calibri" w:cs="Calibri"/>
-                                <w:color w:val="000000"/>
-                                <w:sz w:val="20"/>
-                                <w:szCs w:val="20"/>
-                              </w:rPr>
-                              <w:t>=</w:t>
-                            </w:r>
-                            <w:proofErr w:type="spellStart"/>
-                            <w:r>
-                              <w:rPr>
-                                <w:rFonts w:ascii="Calibri" w:eastAsia="Times New Roman" w:hAnsi="Calibri" w:cs="Calibri"/>
-                                <w:color w:val="000000"/>
-                                <w:sz w:val="20"/>
-                                <w:szCs w:val="20"/>
-                              </w:rPr>
-                              <w:t>Ranun</w:t>
-                            </w:r>
-                            <w:proofErr w:type="spellEnd"/>
-                            <w:r>
-                              <w:rPr>
-                                <w:rFonts w:ascii="Calibri" w:eastAsia="Times New Roman" w:hAnsi="Calibri" w:cs="Calibri"/>
-                                <w:color w:val="000000"/>
-                                <w:sz w:val="20"/>
-                                <w:szCs w:val="20"/>
-                              </w:rPr>
-                              <w:t xml:space="preserve"> </w:t>
-                            </w:r>
-                            <w:proofErr w:type="spellStart"/>
-                            <w:r>
-                              <w:rPr>
-                                <w:rFonts w:ascii="Calibri" w:eastAsia="Times New Roman" w:hAnsi="Calibri" w:cs="Calibri"/>
-                                <w:color w:val="000000"/>
-                                <w:sz w:val="20"/>
-                                <w:szCs w:val="20"/>
-                              </w:rPr>
-                              <w:t>rhomb;C</w:t>
-                            </w:r>
-                            <w:proofErr w:type="spellEnd"/>
-                            <w:r>
-                              <w:rPr>
-                                <w:rFonts w:ascii="Calibri" w:eastAsia="Times New Roman" w:hAnsi="Calibri" w:cs="Calibri"/>
-                                <w:color w:val="000000"/>
-                                <w:sz w:val="20"/>
-                                <w:szCs w:val="20"/>
-                              </w:rPr>
-                              <w:t>=</w:t>
-                            </w:r>
-                            <w:proofErr w:type="spellStart"/>
-                            <w:r>
-                              <w:rPr>
-                                <w:rFonts w:ascii="Calibri" w:eastAsia="Times New Roman" w:hAnsi="Calibri" w:cs="Calibri"/>
-                                <w:color w:val="000000"/>
-                                <w:sz w:val="20"/>
-                                <w:szCs w:val="20"/>
-                              </w:rPr>
-                              <w:t>Calth</w:t>
-                            </w:r>
-                            <w:proofErr w:type="spellEnd"/>
-                            <w:r>
-                              <w:rPr>
-                                <w:rFonts w:ascii="Calibri" w:eastAsia="Times New Roman" w:hAnsi="Calibri" w:cs="Calibri"/>
-                                <w:color w:val="000000"/>
-                                <w:sz w:val="20"/>
-                                <w:szCs w:val="20"/>
-                              </w:rPr>
-                              <w:t xml:space="preserve"> </w:t>
-                            </w:r>
-                            <w:proofErr w:type="spellStart"/>
-                            <w:r>
-                              <w:rPr>
-                                <w:rFonts w:ascii="Calibri" w:eastAsia="Times New Roman" w:hAnsi="Calibri" w:cs="Calibri"/>
-                                <w:color w:val="000000"/>
-                                <w:sz w:val="20"/>
-                                <w:szCs w:val="20"/>
-                              </w:rPr>
-                              <w:t>palus;D</w:t>
-                            </w:r>
-                            <w:proofErr w:type="spellEnd"/>
-                            <w:r>
-                              <w:rPr>
-                                <w:rFonts w:ascii="Calibri" w:eastAsia="Times New Roman" w:hAnsi="Calibri" w:cs="Calibri"/>
-                                <w:color w:val="000000"/>
-                                <w:sz w:val="20"/>
-                                <w:szCs w:val="20"/>
-                              </w:rPr>
-                              <w:t xml:space="preserve">=Ceras </w:t>
-                            </w:r>
-                            <w:proofErr w:type="spellStart"/>
-                            <w:r>
-                              <w:rPr>
-                                <w:rFonts w:ascii="Calibri" w:eastAsia="Times New Roman" w:hAnsi="Calibri" w:cs="Calibri"/>
-                                <w:color w:val="000000"/>
-                                <w:sz w:val="20"/>
-                                <w:szCs w:val="20"/>
-                              </w:rPr>
-                              <w:t>arven;E</w:t>
-                            </w:r>
-                            <w:proofErr w:type="spellEnd"/>
-                            <w:r>
-                              <w:rPr>
-                                <w:rFonts w:ascii="Calibri" w:eastAsia="Times New Roman" w:hAnsi="Calibri" w:cs="Calibri"/>
-                                <w:color w:val="000000"/>
-                                <w:sz w:val="20"/>
-                                <w:szCs w:val="20"/>
-                              </w:rPr>
-                              <w:t>=</w:t>
-                            </w:r>
-                            <w:proofErr w:type="spellStart"/>
-                            <w:r>
-                              <w:rPr>
-                                <w:rFonts w:ascii="Calibri" w:eastAsia="Times New Roman" w:hAnsi="Calibri" w:cs="Calibri"/>
-                                <w:color w:val="000000"/>
-                                <w:sz w:val="20"/>
-                                <w:szCs w:val="20"/>
-                              </w:rPr>
-                              <w:t>Ranun</w:t>
-                            </w:r>
-                            <w:proofErr w:type="spellEnd"/>
-                            <w:r>
-                              <w:rPr>
-                                <w:rFonts w:ascii="Calibri" w:eastAsia="Times New Roman" w:hAnsi="Calibri" w:cs="Calibri"/>
-                                <w:color w:val="000000"/>
-                                <w:sz w:val="20"/>
-                                <w:szCs w:val="20"/>
-                              </w:rPr>
-                              <w:t xml:space="preserve"> </w:t>
-                            </w:r>
-                            <w:proofErr w:type="spellStart"/>
-                            <w:r>
-                              <w:rPr>
-                                <w:rFonts w:ascii="Calibri" w:eastAsia="Times New Roman" w:hAnsi="Calibri" w:cs="Calibri"/>
-                                <w:color w:val="000000"/>
-                                <w:sz w:val="20"/>
-                                <w:szCs w:val="20"/>
-                              </w:rPr>
-                              <w:t>abort;F</w:t>
-                            </w:r>
-                            <w:proofErr w:type="spellEnd"/>
-                            <w:r>
-                              <w:rPr>
-                                <w:rFonts w:ascii="Calibri" w:eastAsia="Times New Roman" w:hAnsi="Calibri" w:cs="Calibri"/>
-                                <w:color w:val="000000"/>
-                                <w:sz w:val="20"/>
-                                <w:szCs w:val="20"/>
-                              </w:rPr>
-                              <w:t>=</w:t>
-                            </w:r>
-                            <w:proofErr w:type="spellStart"/>
-                            <w:r>
-                              <w:rPr>
-                                <w:rFonts w:ascii="Calibri" w:eastAsia="Times New Roman" w:hAnsi="Calibri" w:cs="Calibri"/>
-                                <w:color w:val="000000"/>
-                                <w:sz w:val="20"/>
-                                <w:szCs w:val="20"/>
-                              </w:rPr>
-                              <w:t>Oxali</w:t>
-                            </w:r>
-                            <w:proofErr w:type="spellEnd"/>
-                            <w:r>
-                              <w:rPr>
-                                <w:rFonts w:ascii="Calibri" w:eastAsia="Times New Roman" w:hAnsi="Calibri" w:cs="Calibri"/>
-                                <w:color w:val="000000"/>
-                                <w:sz w:val="20"/>
-                                <w:szCs w:val="20"/>
-                              </w:rPr>
-                              <w:t xml:space="preserve"> </w:t>
-                            </w:r>
-                            <w:proofErr w:type="spellStart"/>
-                            <w:r>
-                              <w:rPr>
-                                <w:rFonts w:ascii="Calibri" w:eastAsia="Times New Roman" w:hAnsi="Calibri" w:cs="Calibri"/>
-                                <w:color w:val="000000"/>
-                                <w:sz w:val="20"/>
-                                <w:szCs w:val="20"/>
-                              </w:rPr>
-                              <w:t>viola;G</w:t>
-                            </w:r>
-                            <w:proofErr w:type="spellEnd"/>
-                            <w:r>
-                              <w:rPr>
-                                <w:rFonts w:ascii="Calibri" w:eastAsia="Times New Roman" w:hAnsi="Calibri" w:cs="Calibri"/>
-                                <w:color w:val="000000"/>
-                                <w:sz w:val="20"/>
-                                <w:szCs w:val="20"/>
-                              </w:rPr>
-                              <w:t>=</w:t>
-                            </w:r>
-                            <w:proofErr w:type="spellStart"/>
-                            <w:r>
-                              <w:rPr>
-                                <w:rFonts w:ascii="Calibri" w:eastAsia="Times New Roman" w:hAnsi="Calibri" w:cs="Calibri"/>
-                                <w:color w:val="000000"/>
-                                <w:sz w:val="20"/>
-                                <w:szCs w:val="20"/>
-                              </w:rPr>
-                              <w:t>Sisyr</w:t>
-                            </w:r>
-                            <w:proofErr w:type="spellEnd"/>
-                            <w:r>
-                              <w:rPr>
-                                <w:rFonts w:ascii="Calibri" w:eastAsia="Times New Roman" w:hAnsi="Calibri" w:cs="Calibri"/>
-                                <w:color w:val="000000"/>
-                                <w:sz w:val="20"/>
-                                <w:szCs w:val="20"/>
-                              </w:rPr>
-                              <w:t xml:space="preserve"> </w:t>
-                            </w:r>
-                            <w:proofErr w:type="spellStart"/>
-                            <w:r>
-                              <w:rPr>
-                                <w:rFonts w:ascii="Calibri" w:eastAsia="Times New Roman" w:hAnsi="Calibri" w:cs="Calibri"/>
-                                <w:color w:val="000000"/>
-                                <w:sz w:val="20"/>
-                                <w:szCs w:val="20"/>
-                              </w:rPr>
-                              <w:t>angus;H</w:t>
-                            </w:r>
-                            <w:proofErr w:type="spellEnd"/>
-                            <w:r>
-                              <w:rPr>
-                                <w:rFonts w:ascii="Calibri" w:eastAsia="Times New Roman" w:hAnsi="Calibri" w:cs="Calibri"/>
-                                <w:color w:val="000000"/>
-                                <w:sz w:val="20"/>
-                                <w:szCs w:val="20"/>
-                              </w:rPr>
-                              <w:t>=</w:t>
-                            </w:r>
-                            <w:proofErr w:type="spellStart"/>
-                            <w:r>
-                              <w:rPr>
-                                <w:rFonts w:ascii="Calibri" w:eastAsia="Times New Roman" w:hAnsi="Calibri" w:cs="Calibri"/>
-                                <w:color w:val="000000"/>
-                                <w:sz w:val="20"/>
-                                <w:szCs w:val="20"/>
-                              </w:rPr>
-                              <w:t>Litho</w:t>
-                            </w:r>
-                            <w:proofErr w:type="spellEnd"/>
-                            <w:r>
-                              <w:rPr>
-                                <w:rFonts w:ascii="Calibri" w:eastAsia="Times New Roman" w:hAnsi="Calibri" w:cs="Calibri"/>
-                                <w:color w:val="000000"/>
-                                <w:sz w:val="20"/>
-                                <w:szCs w:val="20"/>
-                              </w:rPr>
-                              <w:t xml:space="preserve"> </w:t>
-                            </w:r>
-                            <w:proofErr w:type="spellStart"/>
-                            <w:r>
-                              <w:rPr>
-                                <w:rFonts w:ascii="Calibri" w:eastAsia="Times New Roman" w:hAnsi="Calibri" w:cs="Calibri"/>
-                                <w:color w:val="000000"/>
-                                <w:sz w:val="20"/>
-                                <w:szCs w:val="20"/>
-                              </w:rPr>
-                              <w:t>canes;I</w:t>
-                            </w:r>
-                            <w:proofErr w:type="spellEnd"/>
-                            <w:r>
-                              <w:rPr>
-                                <w:rFonts w:ascii="Calibri" w:eastAsia="Times New Roman" w:hAnsi="Calibri" w:cs="Calibri"/>
-                                <w:color w:val="000000"/>
-                                <w:sz w:val="20"/>
-                                <w:szCs w:val="20"/>
-                              </w:rPr>
-                              <w:t xml:space="preserve">=Trill </w:t>
-                            </w:r>
-                            <w:proofErr w:type="spellStart"/>
-                            <w:r>
-                              <w:rPr>
-                                <w:rFonts w:ascii="Calibri" w:eastAsia="Times New Roman" w:hAnsi="Calibri" w:cs="Calibri"/>
-                                <w:color w:val="000000"/>
-                                <w:sz w:val="20"/>
-                                <w:szCs w:val="20"/>
-                              </w:rPr>
-                              <w:t>cernu;J</w:t>
-                            </w:r>
-                            <w:proofErr w:type="spellEnd"/>
-                            <w:r>
-                              <w:rPr>
-                                <w:rFonts w:ascii="Calibri" w:eastAsia="Times New Roman" w:hAnsi="Calibri" w:cs="Calibri"/>
-                                <w:color w:val="000000"/>
-                                <w:sz w:val="20"/>
-                                <w:szCs w:val="20"/>
-                              </w:rPr>
-                              <w:t>=</w:t>
-                            </w:r>
-                            <w:proofErr w:type="spellStart"/>
-                            <w:r>
-                              <w:rPr>
-                                <w:rFonts w:ascii="Calibri" w:eastAsia="Times New Roman" w:hAnsi="Calibri" w:cs="Calibri"/>
-                                <w:color w:val="000000"/>
-                                <w:sz w:val="20"/>
-                                <w:szCs w:val="20"/>
-                              </w:rPr>
-                              <w:t>Litho</w:t>
-                            </w:r>
-                            <w:proofErr w:type="spellEnd"/>
-                            <w:r>
-                              <w:rPr>
-                                <w:rFonts w:ascii="Calibri" w:eastAsia="Times New Roman" w:hAnsi="Calibri" w:cs="Calibri"/>
-                                <w:color w:val="000000"/>
-                                <w:sz w:val="20"/>
-                                <w:szCs w:val="20"/>
-                              </w:rPr>
-                              <w:t xml:space="preserve"> </w:t>
-                            </w:r>
-                            <w:proofErr w:type="spellStart"/>
-                            <w:r>
-                              <w:rPr>
-                                <w:rFonts w:ascii="Calibri" w:eastAsia="Times New Roman" w:hAnsi="Calibri" w:cs="Calibri"/>
-                                <w:color w:val="000000"/>
-                                <w:sz w:val="20"/>
-                                <w:szCs w:val="20"/>
-                              </w:rPr>
-                              <w:t>incis;K</w:t>
-                            </w:r>
-                            <w:proofErr w:type="spellEnd"/>
-                            <w:r>
-                              <w:rPr>
-                                <w:rFonts w:ascii="Calibri" w:eastAsia="Times New Roman" w:hAnsi="Calibri" w:cs="Calibri"/>
-                                <w:color w:val="000000"/>
-                                <w:sz w:val="20"/>
-                                <w:szCs w:val="20"/>
-                              </w:rPr>
-                              <w:t>=</w:t>
-                            </w:r>
-                            <w:proofErr w:type="spellStart"/>
-                            <w:r>
-                              <w:rPr>
-                                <w:rFonts w:ascii="Calibri" w:eastAsia="Times New Roman" w:hAnsi="Calibri" w:cs="Calibri"/>
-                                <w:color w:val="000000"/>
-                                <w:sz w:val="20"/>
-                                <w:szCs w:val="20"/>
-                              </w:rPr>
-                              <w:t>Pedic</w:t>
-                            </w:r>
-                            <w:proofErr w:type="spellEnd"/>
-                            <w:r>
-                              <w:rPr>
-                                <w:rFonts w:ascii="Calibri" w:eastAsia="Times New Roman" w:hAnsi="Calibri" w:cs="Calibri"/>
-                                <w:color w:val="000000"/>
-                                <w:sz w:val="20"/>
-                                <w:szCs w:val="20"/>
-                              </w:rPr>
-                              <w:t xml:space="preserve"> </w:t>
-                            </w:r>
-                            <w:proofErr w:type="spellStart"/>
-                            <w:r>
-                              <w:rPr>
-                                <w:rFonts w:ascii="Calibri" w:eastAsia="Times New Roman" w:hAnsi="Calibri" w:cs="Calibri"/>
-                                <w:color w:val="000000"/>
-                                <w:sz w:val="20"/>
-                                <w:szCs w:val="20"/>
-                              </w:rPr>
-                              <w:t>canad;L</w:t>
-                            </w:r>
-                            <w:proofErr w:type="spellEnd"/>
-                            <w:r>
-                              <w:rPr>
-                                <w:rFonts w:ascii="Calibri" w:eastAsia="Times New Roman" w:hAnsi="Calibri" w:cs="Calibri"/>
-                                <w:color w:val="000000"/>
-                                <w:sz w:val="20"/>
-                                <w:szCs w:val="20"/>
-                              </w:rPr>
-                              <w:t>=</w:t>
-                            </w:r>
-                            <w:proofErr w:type="spellStart"/>
-                            <w:r>
-                              <w:rPr>
-                                <w:rFonts w:ascii="Calibri" w:eastAsia="Times New Roman" w:hAnsi="Calibri" w:cs="Calibri"/>
-                                <w:color w:val="000000"/>
-                                <w:sz w:val="20"/>
-                                <w:szCs w:val="20"/>
-                              </w:rPr>
-                              <w:t>Zizia</w:t>
-                            </w:r>
-                            <w:proofErr w:type="spellEnd"/>
-                            <w:r>
-                              <w:rPr>
-                                <w:rFonts w:ascii="Calibri" w:eastAsia="Times New Roman" w:hAnsi="Calibri" w:cs="Calibri"/>
-                                <w:color w:val="000000"/>
-                                <w:sz w:val="20"/>
-                                <w:szCs w:val="20"/>
-                              </w:rPr>
-                              <w:t xml:space="preserve"> </w:t>
-                            </w:r>
-                            <w:proofErr w:type="spellStart"/>
-                            <w:r>
-                              <w:rPr>
-                                <w:rFonts w:ascii="Calibri" w:eastAsia="Times New Roman" w:hAnsi="Calibri" w:cs="Calibri"/>
-                                <w:color w:val="000000"/>
-                                <w:sz w:val="20"/>
-                                <w:szCs w:val="20"/>
-                              </w:rPr>
-                              <w:t>aurea;M</w:t>
-                            </w:r>
-                            <w:proofErr w:type="spellEnd"/>
-                            <w:r>
-                              <w:rPr>
-                                <w:rFonts w:ascii="Calibri" w:eastAsia="Times New Roman" w:hAnsi="Calibri" w:cs="Calibri"/>
-                                <w:color w:val="000000"/>
-                                <w:sz w:val="20"/>
-                                <w:szCs w:val="20"/>
-                              </w:rPr>
-                              <w:t xml:space="preserve">=Vicia </w:t>
-                            </w:r>
-                            <w:proofErr w:type="spellStart"/>
-                            <w:r>
-                              <w:rPr>
-                                <w:rFonts w:ascii="Calibri" w:eastAsia="Times New Roman" w:hAnsi="Calibri" w:cs="Calibri"/>
-                                <w:color w:val="000000"/>
-                                <w:sz w:val="20"/>
-                                <w:szCs w:val="20"/>
-                              </w:rPr>
-                              <w:t>ameri;N</w:t>
-                            </w:r>
-                            <w:proofErr w:type="spellEnd"/>
-                            <w:r>
-                              <w:rPr>
-                                <w:rFonts w:ascii="Calibri" w:eastAsia="Times New Roman" w:hAnsi="Calibri" w:cs="Calibri"/>
-                                <w:color w:val="000000"/>
-                                <w:sz w:val="20"/>
-                                <w:szCs w:val="20"/>
-                              </w:rPr>
-                              <w:t>=</w:t>
-                            </w:r>
-                            <w:proofErr w:type="spellStart"/>
-                            <w:r>
-                              <w:rPr>
-                                <w:rFonts w:ascii="Calibri" w:eastAsia="Times New Roman" w:hAnsi="Calibri" w:cs="Calibri"/>
-                                <w:color w:val="000000"/>
-                                <w:sz w:val="20"/>
-                                <w:szCs w:val="20"/>
-                              </w:rPr>
-                              <w:t>Cypri</w:t>
-                            </w:r>
-                            <w:proofErr w:type="spellEnd"/>
-                            <w:r>
-                              <w:rPr>
-                                <w:rFonts w:ascii="Calibri" w:eastAsia="Times New Roman" w:hAnsi="Calibri" w:cs="Calibri"/>
-                                <w:color w:val="000000"/>
-                                <w:sz w:val="20"/>
-                                <w:szCs w:val="20"/>
-                              </w:rPr>
-                              <w:t xml:space="preserve"> </w:t>
-                            </w:r>
-                            <w:proofErr w:type="spellStart"/>
-                            <w:r>
-                              <w:rPr>
-                                <w:rFonts w:ascii="Calibri" w:eastAsia="Times New Roman" w:hAnsi="Calibri" w:cs="Calibri"/>
-                                <w:color w:val="000000"/>
-                                <w:sz w:val="20"/>
-                                <w:szCs w:val="20"/>
-                              </w:rPr>
-                              <w:t>candi;O</w:t>
-                            </w:r>
-                            <w:proofErr w:type="spellEnd"/>
-                            <w:r>
-                              <w:rPr>
-                                <w:rFonts w:ascii="Calibri" w:eastAsia="Times New Roman" w:hAnsi="Calibri" w:cs="Calibri"/>
-                                <w:color w:val="000000"/>
-                                <w:sz w:val="20"/>
-                                <w:szCs w:val="20"/>
-                              </w:rPr>
-                              <w:t>=</w:t>
-                            </w:r>
-                            <w:proofErr w:type="spellStart"/>
-                            <w:r>
-                              <w:rPr>
-                                <w:rFonts w:ascii="Calibri" w:eastAsia="Times New Roman" w:hAnsi="Calibri" w:cs="Calibri"/>
-                                <w:color w:val="000000"/>
-                                <w:sz w:val="20"/>
-                                <w:szCs w:val="20"/>
-                              </w:rPr>
-                              <w:t>Achil</w:t>
-                            </w:r>
-                            <w:proofErr w:type="spellEnd"/>
-                            <w:r>
-                              <w:rPr>
-                                <w:rFonts w:ascii="Calibri" w:eastAsia="Times New Roman" w:hAnsi="Calibri" w:cs="Calibri"/>
-                                <w:color w:val="000000"/>
-                                <w:sz w:val="20"/>
-                                <w:szCs w:val="20"/>
-                              </w:rPr>
-                              <w:t xml:space="preserve"> </w:t>
-                            </w:r>
-                            <w:proofErr w:type="spellStart"/>
-                            <w:r>
-                              <w:rPr>
-                                <w:rFonts w:ascii="Calibri" w:eastAsia="Times New Roman" w:hAnsi="Calibri" w:cs="Calibri"/>
-                                <w:color w:val="000000"/>
-                                <w:sz w:val="20"/>
-                                <w:szCs w:val="20"/>
-                              </w:rPr>
-                              <w:t>mille;P</w:t>
-                            </w:r>
-                            <w:proofErr w:type="spellEnd"/>
-                            <w:r>
-                              <w:rPr>
-                                <w:rFonts w:ascii="Calibri" w:eastAsia="Times New Roman" w:hAnsi="Calibri" w:cs="Calibri"/>
-                                <w:color w:val="000000"/>
-                                <w:sz w:val="20"/>
-                                <w:szCs w:val="20"/>
-                              </w:rPr>
-                              <w:t>=</w:t>
-                            </w:r>
-                            <w:proofErr w:type="spellStart"/>
-                            <w:r>
-                              <w:rPr>
-                                <w:rFonts w:ascii="Calibri" w:eastAsia="Times New Roman" w:hAnsi="Calibri" w:cs="Calibri"/>
-                                <w:color w:val="000000"/>
-                                <w:sz w:val="20"/>
-                                <w:szCs w:val="20"/>
-                              </w:rPr>
-                              <w:t>Anemo</w:t>
-                            </w:r>
-                            <w:proofErr w:type="spellEnd"/>
-                            <w:r>
-                              <w:rPr>
-                                <w:rFonts w:ascii="Calibri" w:eastAsia="Times New Roman" w:hAnsi="Calibri" w:cs="Calibri"/>
-                                <w:color w:val="000000"/>
-                                <w:sz w:val="20"/>
-                                <w:szCs w:val="20"/>
-                              </w:rPr>
-                              <w:t xml:space="preserve"> </w:t>
-                            </w:r>
-                            <w:proofErr w:type="spellStart"/>
-                            <w:r>
-                              <w:rPr>
-                                <w:rFonts w:ascii="Calibri" w:eastAsia="Times New Roman" w:hAnsi="Calibri" w:cs="Calibri"/>
-                                <w:color w:val="000000"/>
-                                <w:sz w:val="20"/>
-                                <w:szCs w:val="20"/>
-                              </w:rPr>
-                              <w:t>canad;Q</w:t>
-                            </w:r>
-                            <w:proofErr w:type="spellEnd"/>
-                            <w:r>
-                              <w:rPr>
-                                <w:rFonts w:ascii="Calibri" w:eastAsia="Times New Roman" w:hAnsi="Calibri" w:cs="Calibri"/>
-                                <w:color w:val="000000"/>
-                                <w:sz w:val="20"/>
-                                <w:szCs w:val="20"/>
-                              </w:rPr>
-                              <w:t>=</w:t>
-                            </w:r>
-                            <w:proofErr w:type="spellStart"/>
-                            <w:r>
-                              <w:rPr>
-                                <w:rFonts w:ascii="Calibri" w:eastAsia="Times New Roman" w:hAnsi="Calibri" w:cs="Calibri"/>
-                                <w:color w:val="000000"/>
-                                <w:sz w:val="20"/>
-                                <w:szCs w:val="20"/>
-                              </w:rPr>
-                              <w:t>Oxytr</w:t>
-                            </w:r>
-                            <w:proofErr w:type="spellEnd"/>
-                            <w:r>
-                              <w:rPr>
-                                <w:rFonts w:ascii="Calibri" w:eastAsia="Times New Roman" w:hAnsi="Calibri" w:cs="Calibri"/>
-                                <w:color w:val="000000"/>
-                                <w:sz w:val="20"/>
-                                <w:szCs w:val="20"/>
-                              </w:rPr>
-                              <w:t xml:space="preserve"> </w:t>
-                            </w:r>
-                            <w:proofErr w:type="spellStart"/>
-                            <w:r>
-                              <w:rPr>
-                                <w:rFonts w:ascii="Calibri" w:eastAsia="Times New Roman" w:hAnsi="Calibri" w:cs="Calibri"/>
-                                <w:color w:val="000000"/>
-                                <w:sz w:val="20"/>
-                                <w:szCs w:val="20"/>
-                              </w:rPr>
-                              <w:t>lambe;R</w:t>
-                            </w:r>
-                            <w:proofErr w:type="spellEnd"/>
-                            <w:r>
-                              <w:rPr>
-                                <w:rFonts w:ascii="Calibri" w:eastAsia="Times New Roman" w:hAnsi="Calibri" w:cs="Calibri"/>
-                                <w:color w:val="000000"/>
-                                <w:sz w:val="20"/>
-                                <w:szCs w:val="20"/>
-                              </w:rPr>
-                              <w:t xml:space="preserve">=Rosa </w:t>
-                            </w:r>
-                            <w:proofErr w:type="spellStart"/>
-                            <w:r>
-                              <w:rPr>
-                                <w:rFonts w:ascii="Calibri" w:eastAsia="Times New Roman" w:hAnsi="Calibri" w:cs="Calibri"/>
-                                <w:color w:val="000000"/>
-                                <w:sz w:val="20"/>
-                                <w:szCs w:val="20"/>
-                              </w:rPr>
-                              <w:t>arkan;S</w:t>
-                            </w:r>
-                            <w:proofErr w:type="spellEnd"/>
-                            <w:r>
-                              <w:rPr>
-                                <w:rFonts w:ascii="Calibri" w:eastAsia="Times New Roman" w:hAnsi="Calibri" w:cs="Calibri"/>
-                                <w:color w:val="000000"/>
-                                <w:sz w:val="20"/>
-                                <w:szCs w:val="20"/>
-                              </w:rPr>
-                              <w:t>=</w:t>
-                            </w:r>
-                            <w:proofErr w:type="spellStart"/>
-                            <w:r>
-                              <w:rPr>
-                                <w:rFonts w:ascii="Calibri" w:eastAsia="Times New Roman" w:hAnsi="Calibri" w:cs="Calibri"/>
-                                <w:color w:val="000000"/>
-                                <w:sz w:val="20"/>
-                                <w:szCs w:val="20"/>
-                              </w:rPr>
-                              <w:t>Penst</w:t>
-                            </w:r>
-                            <w:proofErr w:type="spellEnd"/>
-                            <w:r>
-                              <w:rPr>
-                                <w:rFonts w:ascii="Calibri" w:eastAsia="Times New Roman" w:hAnsi="Calibri" w:cs="Calibri"/>
-                                <w:color w:val="000000"/>
-                                <w:sz w:val="20"/>
-                                <w:szCs w:val="20"/>
-                              </w:rPr>
-                              <w:t xml:space="preserve"> </w:t>
-                            </w:r>
-                            <w:proofErr w:type="spellStart"/>
-                            <w:r>
-                              <w:rPr>
-                                <w:rFonts w:ascii="Calibri" w:eastAsia="Times New Roman" w:hAnsi="Calibri" w:cs="Calibri"/>
-                                <w:color w:val="000000"/>
-                                <w:sz w:val="20"/>
-                                <w:szCs w:val="20"/>
-                              </w:rPr>
-                              <w:t>grand;T</w:t>
-                            </w:r>
-                            <w:proofErr w:type="spellEnd"/>
-                            <w:r>
-                              <w:rPr>
-                                <w:rFonts w:ascii="Calibri" w:eastAsia="Times New Roman" w:hAnsi="Calibri" w:cs="Calibri"/>
-                                <w:color w:val="000000"/>
-                                <w:sz w:val="20"/>
-                                <w:szCs w:val="20"/>
-                              </w:rPr>
-                              <w:t>=</w:t>
-                            </w:r>
-                            <w:proofErr w:type="spellStart"/>
-                            <w:r>
-                              <w:rPr>
-                                <w:rFonts w:ascii="Calibri" w:eastAsia="Times New Roman" w:hAnsi="Calibri" w:cs="Calibri"/>
-                                <w:color w:val="000000"/>
-                                <w:sz w:val="20"/>
-                                <w:szCs w:val="20"/>
-                              </w:rPr>
-                              <w:t>Penst</w:t>
-                            </w:r>
-                            <w:proofErr w:type="spellEnd"/>
-                            <w:r>
-                              <w:rPr>
-                                <w:rFonts w:ascii="Calibri" w:eastAsia="Times New Roman" w:hAnsi="Calibri" w:cs="Calibri"/>
-                                <w:color w:val="000000"/>
-                                <w:sz w:val="20"/>
-                                <w:szCs w:val="20"/>
-                              </w:rPr>
-                              <w:t xml:space="preserve"> </w:t>
-                            </w:r>
-                            <w:proofErr w:type="spellStart"/>
-                            <w:r>
-                              <w:rPr>
-                                <w:rFonts w:ascii="Calibri" w:eastAsia="Times New Roman" w:hAnsi="Calibri" w:cs="Calibri"/>
-                                <w:color w:val="000000"/>
-                                <w:sz w:val="20"/>
-                                <w:szCs w:val="20"/>
-                              </w:rPr>
-                              <w:t>graci;U</w:t>
-                            </w:r>
-                            <w:proofErr w:type="spellEnd"/>
-                            <w:r>
-                              <w:rPr>
-                                <w:rFonts w:ascii="Calibri" w:eastAsia="Times New Roman" w:hAnsi="Calibri" w:cs="Calibri"/>
-                                <w:color w:val="000000"/>
-                                <w:sz w:val="20"/>
-                                <w:szCs w:val="20"/>
-                              </w:rPr>
-                              <w:t xml:space="preserve">=Campa </w:t>
-                            </w:r>
-                            <w:proofErr w:type="spellStart"/>
-                            <w:r>
-                              <w:rPr>
-                                <w:rFonts w:ascii="Calibri" w:eastAsia="Times New Roman" w:hAnsi="Calibri" w:cs="Calibri"/>
-                                <w:color w:val="000000"/>
-                                <w:sz w:val="20"/>
-                                <w:szCs w:val="20"/>
-                              </w:rPr>
-                              <w:t>rotun;V</w:t>
-                            </w:r>
-                            <w:proofErr w:type="spellEnd"/>
-                            <w:r>
-                              <w:rPr>
-                                <w:rFonts w:ascii="Calibri" w:eastAsia="Times New Roman" w:hAnsi="Calibri" w:cs="Calibri"/>
-                                <w:color w:val="000000"/>
-                                <w:sz w:val="20"/>
-                                <w:szCs w:val="20"/>
-                              </w:rPr>
-                              <w:t>=</w:t>
-                            </w:r>
-                            <w:proofErr w:type="spellStart"/>
-                            <w:r>
-                              <w:rPr>
-                                <w:rFonts w:ascii="Calibri" w:eastAsia="Times New Roman" w:hAnsi="Calibri" w:cs="Calibri"/>
-                                <w:color w:val="000000"/>
-                                <w:sz w:val="20"/>
-                                <w:szCs w:val="20"/>
-                              </w:rPr>
-                              <w:t>Zigad</w:t>
-                            </w:r>
-                            <w:proofErr w:type="spellEnd"/>
-                            <w:r>
-                              <w:rPr>
-                                <w:rFonts w:ascii="Calibri" w:eastAsia="Times New Roman" w:hAnsi="Calibri" w:cs="Calibri"/>
-                                <w:color w:val="000000"/>
-                                <w:sz w:val="20"/>
-                                <w:szCs w:val="20"/>
-                              </w:rPr>
-                              <w:t xml:space="preserve"> </w:t>
-                            </w:r>
-                            <w:proofErr w:type="spellStart"/>
-                            <w:r>
-                              <w:rPr>
-                                <w:rFonts w:ascii="Calibri" w:eastAsia="Times New Roman" w:hAnsi="Calibri" w:cs="Calibri"/>
-                                <w:color w:val="000000"/>
-                                <w:sz w:val="20"/>
-                                <w:szCs w:val="20"/>
-                              </w:rPr>
-                              <w:t>elega;W</w:t>
-                            </w:r>
-                            <w:proofErr w:type="spellEnd"/>
-                            <w:r>
-                              <w:rPr>
-                                <w:rFonts w:ascii="Calibri" w:eastAsia="Times New Roman" w:hAnsi="Calibri" w:cs="Calibri"/>
-                                <w:color w:val="000000"/>
-                                <w:sz w:val="20"/>
-                                <w:szCs w:val="20"/>
-                              </w:rPr>
-                              <w:t>=</w:t>
-                            </w:r>
-                            <w:proofErr w:type="spellStart"/>
-                            <w:r>
-                              <w:rPr>
-                                <w:rFonts w:ascii="Calibri" w:eastAsia="Times New Roman" w:hAnsi="Calibri" w:cs="Calibri"/>
-                                <w:color w:val="000000"/>
-                                <w:sz w:val="20"/>
-                                <w:szCs w:val="20"/>
-                              </w:rPr>
-                              <w:t>Amorp</w:t>
-                            </w:r>
-                            <w:proofErr w:type="spellEnd"/>
-                            <w:r>
-                              <w:rPr>
-                                <w:rFonts w:ascii="Calibri" w:eastAsia="Times New Roman" w:hAnsi="Calibri" w:cs="Calibri"/>
-                                <w:color w:val="000000"/>
-                                <w:sz w:val="20"/>
-                                <w:szCs w:val="20"/>
-                              </w:rPr>
-                              <w:t xml:space="preserve"> </w:t>
-                            </w:r>
-                            <w:proofErr w:type="spellStart"/>
-                            <w:r>
-                              <w:rPr>
-                                <w:rFonts w:ascii="Calibri" w:eastAsia="Times New Roman" w:hAnsi="Calibri" w:cs="Calibri"/>
-                                <w:color w:val="000000"/>
-                                <w:sz w:val="20"/>
-                                <w:szCs w:val="20"/>
-                              </w:rPr>
-                              <w:t>canes;X</w:t>
-                            </w:r>
-                            <w:proofErr w:type="spellEnd"/>
-                            <w:r>
-                              <w:rPr>
-                                <w:rFonts w:ascii="Calibri" w:eastAsia="Times New Roman" w:hAnsi="Calibri" w:cs="Calibri"/>
-                                <w:color w:val="000000"/>
-                                <w:sz w:val="20"/>
-                                <w:szCs w:val="20"/>
-                              </w:rPr>
-                              <w:t>=</w:t>
-                            </w:r>
-                            <w:proofErr w:type="spellStart"/>
-                            <w:r>
-                              <w:rPr>
-                                <w:rFonts w:ascii="Calibri" w:eastAsia="Times New Roman" w:hAnsi="Calibri" w:cs="Calibri"/>
-                                <w:color w:val="000000"/>
-                                <w:sz w:val="20"/>
-                                <w:szCs w:val="20"/>
-                              </w:rPr>
-                              <w:t>Oenot</w:t>
-                            </w:r>
-                            <w:proofErr w:type="spellEnd"/>
-                            <w:r>
-                              <w:rPr>
-                                <w:rFonts w:ascii="Calibri" w:eastAsia="Times New Roman" w:hAnsi="Calibri" w:cs="Calibri"/>
-                                <w:color w:val="000000"/>
-                                <w:sz w:val="20"/>
-                                <w:szCs w:val="20"/>
-                              </w:rPr>
-                              <w:t xml:space="preserve"> </w:t>
-                            </w:r>
-                            <w:proofErr w:type="spellStart"/>
-                            <w:r>
-                              <w:rPr>
-                                <w:rFonts w:ascii="Calibri" w:eastAsia="Times New Roman" w:hAnsi="Calibri" w:cs="Calibri"/>
-                                <w:color w:val="000000"/>
-                                <w:sz w:val="20"/>
-                                <w:szCs w:val="20"/>
-                              </w:rPr>
-                              <w:t>nutta</w:t>
-                            </w:r>
-                            <w:proofErr w:type="spellEnd"/>
-                            <w:r>
-                              <w:rPr>
-                                <w:rFonts w:ascii="Calibri" w:eastAsia="Times New Roman" w:hAnsi="Calibri" w:cs="Calibri"/>
-                                <w:color w:val="000000"/>
-                                <w:sz w:val="20"/>
-                                <w:szCs w:val="20"/>
-                              </w:rPr>
-                              <w:t>.</w:t>
+                              <w:t>Ranun rhomb;C=Calth palus;D=Ceras arven;E=Ranun abort;F=Oxali viola;G=Sisyr angus;H=Litho canes;I=Trill cernu;J=Litho incis;K=Pedic canad;L=Zizia aurea;M=Vicia ameri;N=Cypri candi;O=Achil mille;P=Anemo canad;Q=Oxytr lambe;R=Rosa arkan;S=Penst grand;T=Penst graci;U=Campa rotun;V=Zigad elega;W=Amorp canes;X=Oenot nutta.</w:t>
                             </w:r>
                             <w:r>
                               <w:rPr>
@@ -1202,7 +346,7 @@
                                     <pic:cNvPicPr/>
                                   </pic:nvPicPr>
                                   <pic:blipFill>
-                                    <a:blip r:embed="rId4"/>
+                                    <a:blip r:embed="rId6"/>
                                     <a:stretch>
                                       <a:fillRect/>
                                     </a:stretch>
@@ -2281,13 +1425,8 @@
         <w:t>We identified 24</w:t>
       </w:r>
       <w:r>
-        <w:t xml:space="preserve"> flowering plant species in the Stevens Data set that met the criteria for analysis described in the methods.  The first flowering day (FFD) varies extensively both among years within a species and among species. Median FFD varied across the species from a low of X to a high of Y and included early, mid and late spring flowering species (Fig. X</w:t>
-      </w:r>
-      <w:proofErr w:type="gramStart"/>
-      <w:r>
-        <w:t>) .</w:t>
-      </w:r>
-      <w:proofErr w:type="gramEnd"/>
+        <w:t xml:space="preserve"> flowering plant species in the Stevens Data set that met the criteria for analysis described in the methods.  The first flowering day (FFD) varies extensively both among years within a species and among species. Median FFD varied across the species from a low of X to a high of Y and included early, mid and late spring flowering species (Fig. X) .</w:t>
+      </w:r>
     </w:p>
     <w:p>
       <w:pPr>
@@ -2296,7 +1435,11 @@
     </w:p>
     <w:p>
       <w:pPr>
-        <w:ind w:firstLine="720"/>
+        <w:pStyle w:val="ListParagraph"/>
+        <w:numPr>
+          <w:ilvl w:val="0"/>
+          <w:numId w:val="1"/>
+        </w:numPr>
       </w:pPr>
       <w:r>
         <w:rPr>
@@ -2304,9 +1447,25 @@
         </w:rPr>
         <w:lastRenderedPageBreak/>
         <w:drawing>
-          <wp:inline distT="0" distB="0" distL="0" distR="0" wp14:anchorId="4403D6A7" wp14:editId="645C9509">
+          <wp:anchor distT="0" distB="0" distL="114300" distR="114300" simplePos="0" relativeHeight="251661312" behindDoc="1" locked="0" layoutInCell="1" allowOverlap="1" wp14:anchorId="4403D6A7" wp14:editId="764287DC">
+            <wp:simplePos x="0" y="0"/>
+            <wp:positionH relativeFrom="column">
+              <wp:posOffset>505634</wp:posOffset>
+            </wp:positionH>
+            <wp:positionV relativeFrom="paragraph">
+              <wp:posOffset>606656</wp:posOffset>
+            </wp:positionV>
             <wp:extent cx="5362575" cy="7620000"/>
             <wp:effectExtent l="0" t="0" r="9525" b="0"/>
+            <wp:wrapTight wrapText="bothSides">
+              <wp:wrapPolygon edited="0">
+                <wp:start x="0" y="0"/>
+                <wp:lineTo x="0" y="21546"/>
+                <wp:lineTo x="21562" y="21546"/>
+                <wp:lineTo x="21562" y="0"/>
+                <wp:lineTo x="0" y="0"/>
+              </wp:wrapPolygon>
+            </wp:wrapTight>
             <wp:docPr id="3" name="Picture 3" descr="A picture containing engineering drawing&#10;&#10;Description automatically generated"/>
             <wp:cNvGraphicFramePr>
               <a:graphicFrameLocks xmlns:a="http://schemas.openxmlformats.org/drawingml/2006/main" noChangeAspect="1"/>
@@ -2319,7 +1478,7 @@
                     <pic:cNvPicPr/>
                   </pic:nvPicPr>
                   <pic:blipFill>
-                    <a:blip r:embed="rId5">
+                    <a:blip r:embed="rId7">
                       <a:extLst>
                         <a:ext uri="{28A0092B-C50C-407E-A947-70E740481C1C}">
                           <a14:useLocalDpi xmlns:a14="http://schemas.microsoft.com/office/drawing/2010/main" val="0"/>
@@ -2342,23 +1501,65 @@
                 </pic:pic>
               </a:graphicData>
             </a:graphic>
-          </wp:inline>
+            <wp14:sizeRelH relativeFrom="page">
+              <wp14:pctWidth>0</wp14:pctWidth>
+            </wp14:sizeRelH>
+            <wp14:sizeRelV relativeFrom="page">
+              <wp14:pctHeight>0</wp14:pctHeight>
+            </wp14:sizeRelV>
+          </wp:anchor>
         </w:drawing>
+      </w:r>
+      <w:r>
+        <w:t>Snow pack correlation – There were variable relationships between FFD and SPDX among species. R</w:t>
+      </w:r>
+      <w:r>
+        <w:rPr>
+          <w:vertAlign w:val="superscript"/>
+        </w:rPr>
+        <w:t>2</w:t>
+      </w:r>
+      <w:r>
+        <w:t xml:space="preserve"> values ranged from 0.033 to 0.86 indicating a lot of variation in the </w:t>
+      </w:r>
+      <w:r>
+        <w:lastRenderedPageBreak/>
+        <w:t>explanatory power of SPDX of FFD. Three of 21 species were statistically significant (</w:t>
+      </w:r>
+      <w:r>
+        <w:rPr>
+          <w:i/>
+          <w:iCs/>
+        </w:rPr>
+        <w:t>Cerastium arvense</w:t>
+      </w:r>
+      <w:r>
+        <w:t xml:space="preserve">, </w:t>
+      </w:r>
+      <w:r>
+        <w:rPr>
+          <w:i/>
+          <w:iCs/>
+        </w:rPr>
+        <w:t>Amorpha canescens</w:t>
+      </w:r>
+      <w:r>
+        <w:t xml:space="preserve">, and </w:t>
+      </w:r>
+      <w:r>
+        <w:rPr>
+          <w:i/>
+          <w:iCs/>
+        </w:rPr>
+        <w:t>Zigandenus elegans</w:t>
+      </w:r>
+      <w:r>
+        <w:t xml:space="preserve">). </w:t>
       </w:r>
     </w:p>
     <w:p>
       <w:pPr>
-        <w:ind w:firstLine="720"/>
-      </w:pPr>
-    </w:p>
-    <w:p>
-      <w:pPr>
-        <w:ind w:firstLine="720"/>
-      </w:pPr>
-    </w:p>
-    <w:p>
-      <w:pPr>
-        <w:ind w:firstLine="720"/>
+        <w:pStyle w:val="ListParagraph"/>
       </w:pPr>
       <w:r>
         <w:rPr>
@@ -2366,17 +1567,65 @@
         </w:rPr>
         <w:lastRenderedPageBreak/>
         <w:drawing>
-          <wp:anchor distT="0" distB="0" distL="114300" distR="114300" simplePos="0" relativeHeight="251660288" behindDoc="0" locked="0" layoutInCell="1" allowOverlap="1" wp14:anchorId="076C1C99" wp14:editId="6DB172E2">
+          <wp:anchor distT="0" distB="0" distL="114300" distR="114300" simplePos="0" relativeHeight="251660288" behindDoc="1" locked="0" layoutInCell="1" allowOverlap="1" wp14:anchorId="076C1C99" wp14:editId="2088633A">
             <wp:simplePos x="0" y="0"/>
             <wp:positionH relativeFrom="page">
-              <wp:align>right</wp:align>
+              <wp:align>left</wp:align>
             </wp:positionH>
             <wp:positionV relativeFrom="paragraph">
-              <wp:posOffset>-525780</wp:posOffset>
+              <wp:posOffset>249208</wp:posOffset>
             </wp:positionV>
             <wp:extent cx="7644354" cy="8054340"/>
             <wp:effectExtent l="0" t="0" r="0" b="3810"/>
-            <wp:wrapNone/>
+            <wp:wrapTight wrapText="bothSides">
+              <wp:wrapPolygon edited="0">
+                <wp:start x="1669" y="0"/>
+                <wp:lineTo x="1669" y="3372"/>
+                <wp:lineTo x="2046" y="3474"/>
+                <wp:lineTo x="2046" y="3832"/>
+                <wp:lineTo x="10766" y="4189"/>
+                <wp:lineTo x="3714" y="4547"/>
+                <wp:lineTo x="3337" y="4547"/>
+                <wp:lineTo x="3337" y="7459"/>
+                <wp:lineTo x="2853" y="8225"/>
+                <wp:lineTo x="2799" y="8430"/>
+                <wp:lineTo x="10766" y="9094"/>
+                <wp:lineTo x="1723" y="9094"/>
+                <wp:lineTo x="1723" y="12823"/>
+                <wp:lineTo x="5921" y="13181"/>
+                <wp:lineTo x="3660" y="13334"/>
+                <wp:lineTo x="3337" y="13385"/>
+                <wp:lineTo x="3337" y="16450"/>
+                <wp:lineTo x="3607" y="17268"/>
+                <wp:lineTo x="5652" y="18085"/>
+                <wp:lineTo x="5814" y="21457"/>
+                <wp:lineTo x="5867" y="21559"/>
+                <wp:lineTo x="6029" y="21559"/>
+                <wp:lineTo x="10604" y="21559"/>
+                <wp:lineTo x="16418" y="21559"/>
+                <wp:lineTo x="16418" y="18085"/>
+                <wp:lineTo x="19325" y="17268"/>
+                <wp:lineTo x="19109" y="16655"/>
+                <wp:lineTo x="19109" y="13385"/>
+                <wp:lineTo x="18571" y="13334"/>
+                <wp:lineTo x="15664" y="13181"/>
+                <wp:lineTo x="19863" y="12823"/>
+                <wp:lineTo x="19917" y="9145"/>
+                <wp:lineTo x="19486" y="9094"/>
+                <wp:lineTo x="11896" y="9094"/>
+                <wp:lineTo x="17818" y="8430"/>
+                <wp:lineTo x="18033" y="8276"/>
+                <wp:lineTo x="18464" y="7714"/>
+                <wp:lineTo x="18517" y="4598"/>
+                <wp:lineTo x="18087" y="4547"/>
+                <wp:lineTo x="10766" y="4189"/>
+                <wp:lineTo x="19486" y="3832"/>
+                <wp:lineTo x="19594" y="3372"/>
+                <wp:lineTo x="19971" y="3321"/>
+                <wp:lineTo x="19863" y="0"/>
+                <wp:lineTo x="1669" y="0"/>
+              </wp:wrapPolygon>
+            </wp:wrapTight>
             <wp:docPr id="2" name="Picture 2" descr="A picture containing many, different, bunch, several&#10;&#10;Description automatically generated"/>
             <wp:cNvGraphicFramePr>
               <a:graphicFrameLocks xmlns:a="http://schemas.openxmlformats.org/drawingml/2006/main" noChangeAspect="1"/>
@@ -2389,7 +1638,7 @@
                     <pic:cNvPicPr/>
                   </pic:nvPicPr>
                   <pic:blipFill>
-                    <a:blip r:embed="rId6" cstate="print">
+                    <a:blip r:embed="rId8" cstate="print">
                       <a:extLst>
                         <a:ext uri="{28A0092B-C50C-407E-A947-70E740481C1C}">
                           <a14:useLocalDpi xmlns:a14="http://schemas.microsoft.com/office/drawing/2010/main" val="0"/>
@@ -2424,8 +1673,125 @@
     </w:p>
     <w:p>
       <w:pPr>
+        <w:pStyle w:val="ListParagraph"/>
+        <w:numPr>
+          <w:ilvl w:val="0"/>
+          <w:numId w:val="1"/>
+        </w:numPr>
+      </w:pPr>
+      <w:r>
+        <w:lastRenderedPageBreak/>
+        <w:t>Model selection –</w:t>
+      </w:r>
+    </w:p>
+    <w:p>
+      <w:pPr>
+        <w:pStyle w:val="ListParagraph"/>
+      </w:pPr>
+    </w:p>
+    <w:p>
+      <w:pPr>
+        <w:pStyle w:val="ListParagraph"/>
+        <w:numPr>
+          <w:ilvl w:val="1"/>
+          <w:numId w:val="1"/>
+        </w:numPr>
+        <w:spacing w:after="240" w:line="240" w:lineRule="auto"/>
+        <w:rPr>
+          <w:sz w:val="24"/>
+          <w:szCs w:val="24"/>
+        </w:rPr>
+      </w:pPr>
+      <w:r>
+        <w:rPr>
+          <w:sz w:val="24"/>
+          <w:szCs w:val="24"/>
+        </w:rPr>
+        <w:t xml:space="preserve">which was the model excluding AGDU. This model had the lowest AIC in all species. </w:t>
+      </w:r>
+    </w:p>
+    <w:p>
+      <w:pPr>
         <w:ind w:firstLine="720"/>
       </w:pPr>
+    </w:p>
+    <w:p>
+      <w:pPr>
+        <w:pStyle w:val="ListParagraph"/>
+        <w:numPr>
+          <w:ilvl w:val="0"/>
+          <w:numId w:val="1"/>
+        </w:numPr>
+      </w:pPr>
+      <w:r>
+        <w:t xml:space="preserve">Path analysis – All models had statistical support for goodness of fit. Statistics!! </w:t>
+      </w:r>
+    </w:p>
+    <w:p>
+      <w:pPr>
+        <w:pStyle w:val="ListParagraph"/>
+        <w:numPr>
+          <w:ilvl w:val="1"/>
+          <w:numId w:val="1"/>
+        </w:numPr>
+      </w:pPr>
+      <w:r>
+        <w:t xml:space="preserve">Temperature- Many species had a significant regression coefficient for the relationship between AGDU and FFD. X were positive, indicating </w:t>
+      </w:r>
+      <w:r>
+        <w:t>and X were negative</w:t>
+      </w:r>
+      <w:r>
+        <w:t xml:space="preserve">. The first four flowering species had stronger and significant relationships than later flowering species. </w:t>
+      </w:r>
+    </w:p>
+    <w:p>
+      <w:pPr>
+        <w:pStyle w:val="ListParagraph"/>
+        <w:numPr>
+          <w:ilvl w:val="1"/>
+          <w:numId w:val="1"/>
+        </w:numPr>
+      </w:pPr>
+      <w:r>
+        <w:t xml:space="preserve">Temperature and SPDX- </w:t>
+      </w:r>
+      <w:r>
+        <w:t>The relationships between AGDU and SPDX were positive in all species and the coefficients ranged from 0.01 to 0.18 but, only four were significant.</w:t>
+      </w:r>
+    </w:p>
+    <w:p>
+      <w:pPr>
+        <w:pStyle w:val="ListParagraph"/>
+        <w:numPr>
+          <w:ilvl w:val="1"/>
+          <w:numId w:val="1"/>
+        </w:numPr>
+      </w:pPr>
+      <w:r>
+        <w:t xml:space="preserve">Snow – </w:t>
+      </w:r>
+      <w:r>
+        <w:t xml:space="preserve">The relationship between TSNOW and SPDX had a positive and significant regression coefficient in all species. </w:t>
+      </w:r>
+      <w:r>
+        <w:t xml:space="preserve">TSNOW related to SPDX because both describe </w:t>
+      </w:r>
+    </w:p>
+    <w:p>
+      <w:pPr>
+        <w:pStyle w:val="ListParagraph"/>
+        <w:numPr>
+          <w:ilvl w:val="1"/>
+          <w:numId w:val="1"/>
+        </w:numPr>
+      </w:pPr>
+      <w:r>
+        <w:t>SPDX and FFD – Four out of the 21 species had a significant relationship between SPDX and FFD</w:t>
+      </w:r>
+      <w:r>
+        <w:t>, two were negative and two were positive.</w:t>
+      </w:r>
     </w:p>
     <w:sectPr>
       <w:pgSz w:w="12240" w:h="15840"/>
@@ -2435,6 +1801,100 @@
     </w:sectPr>
   </w:body>
 </w:document>
+</file>
+
+<file path=word/numbering.xml><?xml version="1.0" encoding="utf-8"?>
+<w:numbering xmlns:wpc="http://schemas.microsoft.com/office/word/2010/wordprocessingCanvas" xmlns:cx="http://schemas.microsoft.com/office/drawing/2014/chartex" xmlns:cx1="http://schemas.microsoft.com/office/drawing/2015/9/8/chartex" xmlns:cx2="http://schemas.microsoft.com/office/drawing/2015/10/21/chartex" xmlns:cx3="http://schemas.microsoft.com/office/drawing/2016/5/9/chartex" xmlns:cx4="http://schemas.microsoft.com/office/drawing/2016/5/10/chartex" xmlns:cx5="http://schemas.microsoft.com/office/drawing/2016/5/11/chartex" xmlns:cx6="http://schemas.microsoft.com/office/drawing/2016/5/12/chartex" xmlns:cx7="http://schemas.microsoft.com/office/drawing/2016/5/13/chartex" xmlns:cx8="http://schemas.microsoft.com/office/drawing/2016/5/14/chartex" xmlns:mc="http://schemas.openxmlformats.org/markup-compatibility/2006" xmlns:aink="http://schemas.microsoft.com/office/drawing/2016/ink" xmlns:am3d="http://schemas.microsoft.com/office/drawing/2017/model3d" xmlns:o="urn:schemas-microsoft-com:office:office" xmlns:r="http://schemas.openxmlformats.org/officeDocument/2006/relationships" xmlns:m="http://schemas.openxmlformats.org/officeDocument/2006/math" xmlns:v="urn:schemas-microsoft-com:vml" xmlns:wp14="http://schemas.microsoft.com/office/word/2010/wordprocessingDrawing" xmlns:wp="http://schemas.openxmlformats.org/drawingml/2006/wordprocessingDrawing" xmlns:w10="urn:schemas-microsoft-com:office:word" xmlns:w="http://schemas.openxmlformats.org/wordprocessingml/2006/main" xmlns:w14="http://schemas.microsoft.com/office/word/2010/wordml" xmlns:w15="http://schemas.microsoft.com/office/word/2012/wordml" xmlns:w16cex="http://schemas.microsoft.com/office/word/2018/wordml/cex" xmlns:w16cid="http://schemas.microsoft.com/office/word/2016/wordml/cid" xmlns:w16="http://schemas.microsoft.com/office/word/2018/wordml" xmlns:w16se="http://schemas.microsoft.com/office/word/2015/wordml/symex" xmlns:wpg="http://schemas.microsoft.com/office/word/2010/wordprocessingGroup" xmlns:wpi="http://schemas.microsoft.com/office/word/2010/wordprocessingInk" xmlns:wne="http://schemas.microsoft.com/office/word/2006/wordml" xmlns:wps="http://schemas.microsoft.com/office/word/2010/wordprocessingShape" mc:Ignorable="w14 w15 w16se w16cid w16 w16cex wp14">
+  <w:abstractNum w:abstractNumId="0" w15:restartNumberingAfterBreak="0">
+    <w:nsid w:val="49686CF7"/>
+    <w:multiLevelType w:val="hybridMultilevel"/>
+    <w:tmpl w:val="3506829E"/>
+    <w:lvl w:ilvl="0" w:tplc="04090013">
+      <w:start w:val="1"/>
+      <w:numFmt w:val="upperRoman"/>
+      <w:lvlText w:val="%1."/>
+      <w:lvlJc w:val="right"/>
+      <w:pPr>
+        <w:ind w:left="1440" w:hanging="360"/>
+      </w:pPr>
+    </w:lvl>
+    <w:lvl w:ilvl="1" w:tplc="04090019">
+      <w:start w:val="1"/>
+      <w:numFmt w:val="lowerLetter"/>
+      <w:lvlText w:val="%2."/>
+      <w:lvlJc w:val="left"/>
+      <w:pPr>
+        <w:ind w:left="2160" w:hanging="360"/>
+      </w:pPr>
+    </w:lvl>
+    <w:lvl w:ilvl="2" w:tplc="0409001B" w:tentative="1">
+      <w:start w:val="1"/>
+      <w:numFmt w:val="lowerRoman"/>
+      <w:lvlText w:val="%3."/>
+      <w:lvlJc w:val="right"/>
+      <w:pPr>
+        <w:ind w:left="2880" w:hanging="180"/>
+      </w:pPr>
+    </w:lvl>
+    <w:lvl w:ilvl="3" w:tplc="0409000F" w:tentative="1">
+      <w:start w:val="1"/>
+      <w:numFmt w:val="decimal"/>
+      <w:lvlText w:val="%4."/>
+      <w:lvlJc w:val="left"/>
+      <w:pPr>
+        <w:ind w:left="3600" w:hanging="360"/>
+      </w:pPr>
+    </w:lvl>
+    <w:lvl w:ilvl="4" w:tplc="04090019" w:tentative="1">
+      <w:start w:val="1"/>
+      <w:numFmt w:val="lowerLetter"/>
+      <w:lvlText w:val="%5."/>
+      <w:lvlJc w:val="left"/>
+      <w:pPr>
+        <w:ind w:left="4320" w:hanging="360"/>
+      </w:pPr>
+    </w:lvl>
+    <w:lvl w:ilvl="5" w:tplc="0409001B" w:tentative="1">
+      <w:start w:val="1"/>
+      <w:numFmt w:val="lowerRoman"/>
+      <w:lvlText w:val="%6."/>
+      <w:lvlJc w:val="right"/>
+      <w:pPr>
+        <w:ind w:left="5040" w:hanging="180"/>
+      </w:pPr>
+    </w:lvl>
+    <w:lvl w:ilvl="6" w:tplc="0409000F" w:tentative="1">
+      <w:start w:val="1"/>
+      <w:numFmt w:val="decimal"/>
+      <w:lvlText w:val="%7."/>
+      <w:lvlJc w:val="left"/>
+      <w:pPr>
+        <w:ind w:left="5760" w:hanging="360"/>
+      </w:pPr>
+    </w:lvl>
+    <w:lvl w:ilvl="7" w:tplc="04090019" w:tentative="1">
+      <w:start w:val="1"/>
+      <w:numFmt w:val="lowerLetter"/>
+      <w:lvlText w:val="%8."/>
+      <w:lvlJc w:val="left"/>
+      <w:pPr>
+        <w:ind w:left="6480" w:hanging="360"/>
+      </w:pPr>
+    </w:lvl>
+    <w:lvl w:ilvl="8" w:tplc="0409001B" w:tentative="1">
+      <w:start w:val="1"/>
+      <w:numFmt w:val="lowerRoman"/>
+      <w:lvlText w:val="%9."/>
+      <w:lvlJc w:val="right"/>
+      <w:pPr>
+        <w:ind w:left="7200" w:hanging="180"/>
+      </w:pPr>
+    </w:lvl>
+  </w:abstractNum>
+  <w:num w:numId="1">
+    <w:abstractNumId w:val="0"/>
+  </w:num>
+</w:numbering>
 </file>
 
 <file path=word/styles.xml><?xml version="1.0" encoding="utf-8"?>
@@ -2863,6 +2323,17 @@
     <w:semiHidden/>
     <w:unhideWhenUsed/>
   </w:style>
+  <w:style w:type="paragraph" w:styleId="ListParagraph">
+    <w:name w:val="List Paragraph"/>
+    <w:basedOn w:val="Normal"/>
+    <w:uiPriority w:val="34"/>
+    <w:qFormat/>
+    <w:rsid w:val="00CD4865"/>
+    <w:pPr>
+      <w:ind w:left="720"/>
+      <w:contextualSpacing/>
+    </w:pPr>
+  </w:style>
 </w:styles>
 </file>
 

</xml_diff>

<commit_message>
Made a table with the indirect effects estimates (p-value)
</commit_message>
<xml_diff>
--- a/Manuscript/Results.docx
+++ b/Manuscript/Results.docx
@@ -1557,6 +1557,1050 @@
         <w:t xml:space="preserve">). </w:t>
       </w:r>
     </w:p>
+    <w:p>
+      <w:pPr>
+        <w:pStyle w:val="ListParagraph"/>
+      </w:pPr>
+    </w:p>
+    <w:p/>
+    <w:tbl>
+      <w:tblPr>
+        <w:tblStyle w:val="TableGrid"/>
+        <w:tblW w:w="0" w:type="auto"/>
+        <w:tblLook w:val="04A0" w:firstRow="1" w:lastRow="0" w:firstColumn="1" w:lastColumn="0" w:noHBand="0" w:noVBand="1"/>
+      </w:tblPr>
+      <w:tblGrid>
+        <w:gridCol w:w="3116"/>
+        <w:gridCol w:w="3117"/>
+        <w:gridCol w:w="3117"/>
+      </w:tblGrid>
+      <w:tr>
+        <w:tc>
+          <w:tcPr>
+            <w:tcW w:w="3116" w:type="dxa"/>
+          </w:tcPr>
+          <w:p>
+            <w:r>
+              <w:t>Species</w:t>
+            </w:r>
+          </w:p>
+        </w:tc>
+        <w:tc>
+          <w:tcPr>
+            <w:tcW w:w="3117" w:type="dxa"/>
+          </w:tcPr>
+          <w:p>
+            <w:r>
+              <w:t>TSNOW indirect effect</w:t>
+            </w:r>
+          </w:p>
+        </w:tc>
+        <w:tc>
+          <w:tcPr>
+            <w:tcW w:w="3117" w:type="dxa"/>
+          </w:tcPr>
+          <w:p>
+            <w:r>
+              <w:t>AGDU indirect effect</w:t>
+            </w:r>
+          </w:p>
+        </w:tc>
+      </w:tr>
+      <w:tr>
+        <w:tc>
+          <w:tcPr>
+            <w:tcW w:w="3116" w:type="dxa"/>
+          </w:tcPr>
+          <w:p>
+            <w:pPr>
+              <w:rPr>
+                <w:i/>
+                <w:iCs/>
+              </w:rPr>
+            </w:pPr>
+            <w:r>
+              <w:rPr>
+                <w:i/>
+                <w:iCs/>
+              </w:rPr>
+              <w:t>Anemone patens</w:t>
+            </w:r>
+          </w:p>
+        </w:tc>
+        <w:tc>
+          <w:tcPr>
+            <w:tcW w:w="3117" w:type="dxa"/>
+          </w:tcPr>
+          <w:p>
+            <w:r>
+              <w:t>0.626 (0.147)</w:t>
+            </w:r>
+          </w:p>
+        </w:tc>
+        <w:tc>
+          <w:tcPr>
+            <w:tcW w:w="3117" w:type="dxa"/>
+          </w:tcPr>
+          <w:p>
+            <w:r>
+              <w:t>0.921 (&lt;0.01)</w:t>
+            </w:r>
+          </w:p>
+        </w:tc>
+      </w:tr>
+      <w:tr>
+        <w:tc>
+          <w:tcPr>
+            <w:tcW w:w="3116" w:type="dxa"/>
+          </w:tcPr>
+          <w:p>
+            <w:pPr>
+              <w:rPr>
+                <w:i/>
+                <w:iCs/>
+              </w:rPr>
+            </w:pPr>
+            <w:r>
+              <w:rPr>
+                <w:i/>
+                <w:iCs/>
+              </w:rPr>
+              <w:t>Ranunculus rhomboides</w:t>
+            </w:r>
+          </w:p>
+        </w:tc>
+        <w:tc>
+          <w:tcPr>
+            <w:tcW w:w="3117" w:type="dxa"/>
+          </w:tcPr>
+          <w:p>
+            <w:r>
+              <w:t>1.139 (&lt;0.01)</w:t>
+            </w:r>
+          </w:p>
+        </w:tc>
+        <w:tc>
+          <w:tcPr>
+            <w:tcW w:w="3117" w:type="dxa"/>
+          </w:tcPr>
+          <w:p>
+            <w:r>
+              <w:t>1.053 (&lt;0.01)</w:t>
+            </w:r>
+          </w:p>
+        </w:tc>
+      </w:tr>
+      <w:tr>
+        <w:tc>
+          <w:tcPr>
+            <w:tcW w:w="3116" w:type="dxa"/>
+          </w:tcPr>
+          <w:p>
+            <w:pPr>
+              <w:rPr>
+                <w:i/>
+                <w:iCs/>
+              </w:rPr>
+            </w:pPr>
+            <w:r>
+              <w:rPr>
+                <w:i/>
+                <w:iCs/>
+              </w:rPr>
+              <w:t>Caltha palustris</w:t>
+            </w:r>
+          </w:p>
+        </w:tc>
+        <w:tc>
+          <w:tcPr>
+            <w:tcW w:w="3117" w:type="dxa"/>
+          </w:tcPr>
+          <w:p>
+            <w:r>
+              <w:t xml:space="preserve">1.221 </w:t>
+            </w:r>
+            <w:r>
+              <w:t>(&lt;0.01)</w:t>
+            </w:r>
+          </w:p>
+        </w:tc>
+        <w:tc>
+          <w:tcPr>
+            <w:tcW w:w="3117" w:type="dxa"/>
+          </w:tcPr>
+          <w:p>
+            <w:r>
+              <w:t xml:space="preserve">1.049 </w:t>
+            </w:r>
+            <w:r>
+              <w:t>(&lt;0.01)</w:t>
+            </w:r>
+          </w:p>
+        </w:tc>
+      </w:tr>
+      <w:tr>
+        <w:tc>
+          <w:tcPr>
+            <w:tcW w:w="3116" w:type="dxa"/>
+          </w:tcPr>
+          <w:p>
+            <w:pPr>
+              <w:rPr>
+                <w:i/>
+                <w:iCs/>
+              </w:rPr>
+            </w:pPr>
+            <w:r>
+              <w:rPr>
+                <w:i/>
+                <w:iCs/>
+              </w:rPr>
+              <w:t>Cerastium arvense</w:t>
+            </w:r>
+          </w:p>
+        </w:tc>
+        <w:tc>
+          <w:tcPr>
+            <w:tcW w:w="3117" w:type="dxa"/>
+          </w:tcPr>
+          <w:p>
+            <w:r>
+              <w:t xml:space="preserve">1.098 </w:t>
+            </w:r>
+            <w:r>
+              <w:t>(&lt;0.01)</w:t>
+            </w:r>
+          </w:p>
+        </w:tc>
+        <w:tc>
+          <w:tcPr>
+            <w:tcW w:w="3117" w:type="dxa"/>
+          </w:tcPr>
+          <w:p>
+            <w:r>
+              <w:t xml:space="preserve">1.023 </w:t>
+            </w:r>
+            <w:r>
+              <w:t>(&lt;0.01)</w:t>
+            </w:r>
+          </w:p>
+        </w:tc>
+      </w:tr>
+      <w:tr>
+        <w:tc>
+          <w:tcPr>
+            <w:tcW w:w="3116" w:type="dxa"/>
+          </w:tcPr>
+          <w:p>
+            <w:pPr>
+              <w:rPr>
+                <w:i/>
+                <w:iCs/>
+              </w:rPr>
+            </w:pPr>
+            <w:r>
+              <w:rPr>
+                <w:i/>
+                <w:iCs/>
+              </w:rPr>
+              <w:t>Oxalis violacea</w:t>
+            </w:r>
+          </w:p>
+        </w:tc>
+        <w:tc>
+          <w:tcPr>
+            <w:tcW w:w="3117" w:type="dxa"/>
+          </w:tcPr>
+          <w:p>
+            <w:r>
+              <w:t xml:space="preserve">1.059 </w:t>
+            </w:r>
+            <w:r>
+              <w:t>(&lt;0.01)</w:t>
+            </w:r>
+          </w:p>
+        </w:tc>
+        <w:tc>
+          <w:tcPr>
+            <w:tcW w:w="3117" w:type="dxa"/>
+          </w:tcPr>
+          <w:p>
+            <w:r>
+              <w:t xml:space="preserve">1.020 </w:t>
+            </w:r>
+            <w:r>
+              <w:t>(&lt;0.01)</w:t>
+            </w:r>
+          </w:p>
+        </w:tc>
+      </w:tr>
+      <w:tr>
+        <w:tc>
+          <w:tcPr>
+            <w:tcW w:w="3116" w:type="dxa"/>
+          </w:tcPr>
+          <w:p>
+            <w:pPr>
+              <w:rPr>
+                <w:i/>
+                <w:iCs/>
+              </w:rPr>
+            </w:pPr>
+            <w:r>
+              <w:rPr>
+                <w:i/>
+                <w:iCs/>
+              </w:rPr>
+              <w:t>Sisyrinchium angustifolium</w:t>
+            </w:r>
+          </w:p>
+        </w:tc>
+        <w:tc>
+          <w:tcPr>
+            <w:tcW w:w="3117" w:type="dxa"/>
+          </w:tcPr>
+          <w:p>
+            <w:r>
+              <w:t xml:space="preserve">1.114 </w:t>
+            </w:r>
+            <w:r>
+              <w:t>(&lt;0.01)</w:t>
+            </w:r>
+          </w:p>
+        </w:tc>
+        <w:tc>
+          <w:tcPr>
+            <w:tcW w:w="3117" w:type="dxa"/>
+          </w:tcPr>
+          <w:p>
+            <w:r>
+              <w:t xml:space="preserve">1.027 </w:t>
+            </w:r>
+            <w:r>
+              <w:t>(&lt;0.01)</w:t>
+            </w:r>
+          </w:p>
+        </w:tc>
+      </w:tr>
+      <w:tr>
+        <w:tc>
+          <w:tcPr>
+            <w:tcW w:w="3116" w:type="dxa"/>
+          </w:tcPr>
+          <w:p>
+            <w:pPr>
+              <w:rPr>
+                <w:i/>
+                <w:iCs/>
+              </w:rPr>
+            </w:pPr>
+            <w:r>
+              <w:rPr>
+                <w:i/>
+                <w:iCs/>
+              </w:rPr>
+              <w:t>Lithospermum canescens</w:t>
+            </w:r>
+          </w:p>
+        </w:tc>
+        <w:tc>
+          <w:tcPr>
+            <w:tcW w:w="3117" w:type="dxa"/>
+          </w:tcPr>
+          <w:p>
+            <w:r>
+              <w:t xml:space="preserve">1.013 </w:t>
+            </w:r>
+            <w:r>
+              <w:t>(&lt;0.01)</w:t>
+            </w:r>
+          </w:p>
+        </w:tc>
+        <w:tc>
+          <w:tcPr>
+            <w:tcW w:w="3117" w:type="dxa"/>
+          </w:tcPr>
+          <w:p>
+            <w:r>
+              <w:t xml:space="preserve">1.003 </w:t>
+            </w:r>
+            <w:r>
+              <w:t>(&lt;0.01)</w:t>
+            </w:r>
+          </w:p>
+        </w:tc>
+      </w:tr>
+      <w:tr>
+        <w:tc>
+          <w:tcPr>
+            <w:tcW w:w="3116" w:type="dxa"/>
+          </w:tcPr>
+          <w:p>
+            <w:pPr>
+              <w:rPr>
+                <w:i/>
+                <w:iCs/>
+              </w:rPr>
+            </w:pPr>
+            <w:r>
+              <w:rPr>
+                <w:i/>
+                <w:iCs/>
+              </w:rPr>
+              <w:t>Pedicularis canadensis</w:t>
+            </w:r>
+          </w:p>
+        </w:tc>
+        <w:tc>
+          <w:tcPr>
+            <w:tcW w:w="3117" w:type="dxa"/>
+          </w:tcPr>
+          <w:p>
+            <w:r>
+              <w:t xml:space="preserve">1.205 </w:t>
+            </w:r>
+            <w:r>
+              <w:t>(&lt;0.01)</w:t>
+            </w:r>
+          </w:p>
+        </w:tc>
+        <w:tc>
+          <w:tcPr>
+            <w:tcW w:w="3117" w:type="dxa"/>
+          </w:tcPr>
+          <w:p>
+            <w:r>
+              <w:t xml:space="preserve">1.113 </w:t>
+            </w:r>
+            <w:r>
+              <w:t>(&lt;0.01)</w:t>
+            </w:r>
+          </w:p>
+        </w:tc>
+      </w:tr>
+      <w:tr>
+        <w:tc>
+          <w:tcPr>
+            <w:tcW w:w="3116" w:type="dxa"/>
+          </w:tcPr>
+          <w:p>
+            <w:pPr>
+              <w:rPr>
+                <w:i/>
+                <w:iCs/>
+              </w:rPr>
+            </w:pPr>
+            <w:r>
+              <w:rPr>
+                <w:i/>
+                <w:iCs/>
+              </w:rPr>
+              <w:t>Zizia aurea</w:t>
+            </w:r>
+          </w:p>
+        </w:tc>
+        <w:tc>
+          <w:tcPr>
+            <w:tcW w:w="3117" w:type="dxa"/>
+          </w:tcPr>
+          <w:p>
+            <w:r>
+              <w:t xml:space="preserve">1.131 </w:t>
+            </w:r>
+            <w:r>
+              <w:t>(&lt;0.01)</w:t>
+            </w:r>
+          </w:p>
+        </w:tc>
+        <w:tc>
+          <w:tcPr>
+            <w:tcW w:w="3117" w:type="dxa"/>
+          </w:tcPr>
+          <w:p>
+            <w:r>
+              <w:t xml:space="preserve">1.031 </w:t>
+            </w:r>
+            <w:r>
+              <w:t>(&lt;0.01)</w:t>
+            </w:r>
+          </w:p>
+        </w:tc>
+      </w:tr>
+      <w:tr>
+        <w:tc>
+          <w:tcPr>
+            <w:tcW w:w="3116" w:type="dxa"/>
+          </w:tcPr>
+          <w:p>
+            <w:pPr>
+              <w:rPr>
+                <w:i/>
+                <w:iCs/>
+              </w:rPr>
+            </w:pPr>
+            <w:r>
+              <w:rPr>
+                <w:i/>
+                <w:iCs/>
+              </w:rPr>
+              <w:t>Vicia americana</w:t>
+            </w:r>
+          </w:p>
+        </w:tc>
+        <w:tc>
+          <w:tcPr>
+            <w:tcW w:w="3117" w:type="dxa"/>
+          </w:tcPr>
+          <w:p>
+            <w:r>
+              <w:t xml:space="preserve">0.940 </w:t>
+            </w:r>
+            <w:r>
+              <w:t>(&lt;0.01)</w:t>
+            </w:r>
+          </w:p>
+        </w:tc>
+        <w:tc>
+          <w:tcPr>
+            <w:tcW w:w="3117" w:type="dxa"/>
+          </w:tcPr>
+          <w:p>
+            <w:r>
+              <w:t xml:space="preserve">0.963 </w:t>
+            </w:r>
+            <w:r>
+              <w:t>(&lt;0.01)</w:t>
+            </w:r>
+          </w:p>
+        </w:tc>
+      </w:tr>
+      <w:tr>
+        <w:tc>
+          <w:tcPr>
+            <w:tcW w:w="3116" w:type="dxa"/>
+          </w:tcPr>
+          <w:p>
+            <w:pPr>
+              <w:rPr>
+                <w:i/>
+                <w:iCs/>
+              </w:rPr>
+            </w:pPr>
+            <w:r>
+              <w:rPr>
+                <w:i/>
+                <w:iCs/>
+              </w:rPr>
+              <w:t>Cypripedium candidum</w:t>
+            </w:r>
+          </w:p>
+        </w:tc>
+        <w:tc>
+          <w:tcPr>
+            <w:tcW w:w="3117" w:type="dxa"/>
+          </w:tcPr>
+          <w:p>
+            <w:r>
+              <w:t xml:space="preserve">0.826 </w:t>
+            </w:r>
+            <w:r>
+              <w:t>(&lt;0.01)</w:t>
+            </w:r>
+          </w:p>
+        </w:tc>
+        <w:tc>
+          <w:tcPr>
+            <w:tcW w:w="3117" w:type="dxa"/>
+          </w:tcPr>
+          <w:p>
+            <w:r>
+              <w:t xml:space="preserve">0.968 </w:t>
+            </w:r>
+            <w:r>
+              <w:t>(&lt;0.01)</w:t>
+            </w:r>
+          </w:p>
+        </w:tc>
+      </w:tr>
+      <w:tr>
+        <w:tc>
+          <w:tcPr>
+            <w:tcW w:w="3116" w:type="dxa"/>
+          </w:tcPr>
+          <w:p>
+            <w:pPr>
+              <w:rPr>
+                <w:i/>
+                <w:iCs/>
+              </w:rPr>
+            </w:pPr>
+            <w:r>
+              <w:rPr>
+                <w:i/>
+                <w:iCs/>
+              </w:rPr>
+              <w:t>Achillea millefolium</w:t>
+            </w:r>
+          </w:p>
+        </w:tc>
+        <w:tc>
+          <w:tcPr>
+            <w:tcW w:w="3117" w:type="dxa"/>
+          </w:tcPr>
+          <w:p>
+            <w:r>
+              <w:t xml:space="preserve">1.011 </w:t>
+            </w:r>
+            <w:r>
+              <w:t>(&lt;0.01)</w:t>
+            </w:r>
+          </w:p>
+        </w:tc>
+        <w:tc>
+          <w:tcPr>
+            <w:tcW w:w="3117" w:type="dxa"/>
+          </w:tcPr>
+          <w:p>
+            <w:r>
+              <w:t xml:space="preserve">1.002 </w:t>
+            </w:r>
+            <w:r>
+              <w:t>(&lt;0.01)</w:t>
+            </w:r>
+          </w:p>
+        </w:tc>
+      </w:tr>
+      <w:tr>
+        <w:tc>
+          <w:tcPr>
+            <w:tcW w:w="3116" w:type="dxa"/>
+          </w:tcPr>
+          <w:p>
+            <w:pPr>
+              <w:rPr>
+                <w:i/>
+                <w:iCs/>
+              </w:rPr>
+            </w:pPr>
+            <w:r>
+              <w:rPr>
+                <w:i/>
+                <w:iCs/>
+              </w:rPr>
+              <w:t>Anemone canadensis</w:t>
+            </w:r>
+          </w:p>
+        </w:tc>
+        <w:tc>
+          <w:tcPr>
+            <w:tcW w:w="3117" w:type="dxa"/>
+          </w:tcPr>
+          <w:p>
+            <w:r>
+              <w:t>0.963</w:t>
+            </w:r>
+            <w:r>
+              <w:t xml:space="preserve"> </w:t>
+            </w:r>
+            <w:r>
+              <w:t>(&lt;0.01)</w:t>
+            </w:r>
+          </w:p>
+        </w:tc>
+        <w:tc>
+          <w:tcPr>
+            <w:tcW w:w="3117" w:type="dxa"/>
+          </w:tcPr>
+          <w:p>
+            <w:r>
+              <w:t xml:space="preserve">0.993 </w:t>
+            </w:r>
+            <w:r>
+              <w:t>(&lt;0.01)</w:t>
+            </w:r>
+          </w:p>
+        </w:tc>
+      </w:tr>
+      <w:tr>
+        <w:tc>
+          <w:tcPr>
+            <w:tcW w:w="3116" w:type="dxa"/>
+          </w:tcPr>
+          <w:p>
+            <w:pPr>
+              <w:rPr>
+                <w:i/>
+                <w:iCs/>
+              </w:rPr>
+            </w:pPr>
+            <w:r>
+              <w:rPr>
+                <w:i/>
+                <w:iCs/>
+              </w:rPr>
+              <w:t>Oxytre lambe</w:t>
+            </w:r>
+          </w:p>
+        </w:tc>
+        <w:tc>
+          <w:tcPr>
+            <w:tcW w:w="3117" w:type="dxa"/>
+          </w:tcPr>
+          <w:p>
+            <w:r>
+              <w:t xml:space="preserve">1.059 </w:t>
+            </w:r>
+            <w:r>
+              <w:t>(&lt;0.01)</w:t>
+            </w:r>
+          </w:p>
+        </w:tc>
+        <w:tc>
+          <w:tcPr>
+            <w:tcW w:w="3117" w:type="dxa"/>
+          </w:tcPr>
+          <w:p>
+            <w:r>
+              <w:t xml:space="preserve">1.020 </w:t>
+            </w:r>
+            <w:r>
+              <w:t>(&lt;0.01)</w:t>
+            </w:r>
+          </w:p>
+        </w:tc>
+      </w:tr>
+      <w:tr>
+        <w:tc>
+          <w:tcPr>
+            <w:tcW w:w="3116" w:type="dxa"/>
+          </w:tcPr>
+          <w:p>
+            <w:pPr>
+              <w:rPr>
+                <w:i/>
+                <w:iCs/>
+              </w:rPr>
+            </w:pPr>
+            <w:r>
+              <w:rPr>
+                <w:i/>
+                <w:iCs/>
+              </w:rPr>
+              <w:t>Rosa arkansana</w:t>
+            </w:r>
+          </w:p>
+        </w:tc>
+        <w:tc>
+          <w:tcPr>
+            <w:tcW w:w="3117" w:type="dxa"/>
+          </w:tcPr>
+          <w:p>
+            <w:r>
+              <w:t xml:space="preserve">1.279 </w:t>
+            </w:r>
+            <w:r>
+              <w:t>(&lt;0.01)</w:t>
+            </w:r>
+          </w:p>
+        </w:tc>
+        <w:tc>
+          <w:tcPr>
+            <w:tcW w:w="3117" w:type="dxa"/>
+          </w:tcPr>
+          <w:p>
+            <w:r>
+              <w:t xml:space="preserve">1.052 </w:t>
+            </w:r>
+            <w:r>
+              <w:t>(&lt;0.01)</w:t>
+            </w:r>
+          </w:p>
+        </w:tc>
+      </w:tr>
+      <w:tr>
+        <w:tc>
+          <w:tcPr>
+            <w:tcW w:w="3116" w:type="dxa"/>
+          </w:tcPr>
+          <w:p>
+            <w:pPr>
+              <w:rPr>
+                <w:i/>
+                <w:iCs/>
+              </w:rPr>
+            </w:pPr>
+            <w:r>
+              <w:rPr>
+                <w:i/>
+                <w:iCs/>
+              </w:rPr>
+              <w:t>Penstemon grandifloras</w:t>
+            </w:r>
+          </w:p>
+        </w:tc>
+        <w:tc>
+          <w:tcPr>
+            <w:tcW w:w="3117" w:type="dxa"/>
+          </w:tcPr>
+          <w:p>
+            <w:r>
+              <w:t xml:space="preserve">1.167 </w:t>
+            </w:r>
+            <w:r>
+              <w:t>(&lt;0.01)</w:t>
+            </w:r>
+          </w:p>
+        </w:tc>
+        <w:tc>
+          <w:tcPr>
+            <w:tcW w:w="3117" w:type="dxa"/>
+          </w:tcPr>
+          <w:p>
+            <w:r>
+              <w:t xml:space="preserve">1.037 </w:t>
+            </w:r>
+            <w:r>
+              <w:t>(&lt;0.01)</w:t>
+            </w:r>
+          </w:p>
+        </w:tc>
+      </w:tr>
+      <w:tr>
+        <w:tc>
+          <w:tcPr>
+            <w:tcW w:w="3116" w:type="dxa"/>
+          </w:tcPr>
+          <w:p>
+            <w:pPr>
+              <w:rPr>
+                <w:i/>
+                <w:iCs/>
+              </w:rPr>
+            </w:pPr>
+            <w:r>
+              <w:rPr>
+                <w:i/>
+                <w:iCs/>
+              </w:rPr>
+              <w:t>Penstemon gracilis</w:t>
+            </w:r>
+          </w:p>
+        </w:tc>
+        <w:tc>
+          <w:tcPr>
+            <w:tcW w:w="3117" w:type="dxa"/>
+          </w:tcPr>
+          <w:p>
+            <w:r>
+              <w:t xml:space="preserve">1.031 </w:t>
+            </w:r>
+            <w:r>
+              <w:t>(&lt;0.01)</w:t>
+            </w:r>
+          </w:p>
+        </w:tc>
+        <w:tc>
+          <w:tcPr>
+            <w:tcW w:w="3117" w:type="dxa"/>
+          </w:tcPr>
+          <w:p>
+            <w:r>
+              <w:t xml:space="preserve">1.007 </w:t>
+            </w:r>
+            <w:r>
+              <w:t>(&lt;0.01)</w:t>
+            </w:r>
+          </w:p>
+        </w:tc>
+      </w:tr>
+      <w:tr>
+        <w:tc>
+          <w:tcPr>
+            <w:tcW w:w="3116" w:type="dxa"/>
+          </w:tcPr>
+          <w:p>
+            <w:pPr>
+              <w:rPr>
+                <w:i/>
+                <w:iCs/>
+              </w:rPr>
+            </w:pPr>
+            <w:r>
+              <w:rPr>
+                <w:i/>
+                <w:iCs/>
+              </w:rPr>
+              <w:t>Campanula rotundifolia</w:t>
+            </w:r>
+          </w:p>
+        </w:tc>
+        <w:tc>
+          <w:tcPr>
+            <w:tcW w:w="3117" w:type="dxa"/>
+          </w:tcPr>
+          <w:p>
+            <w:r>
+              <w:t xml:space="preserve">0.695 </w:t>
+            </w:r>
+            <w:r>
+              <w:t>(&lt;0.01)</w:t>
+            </w:r>
+          </w:p>
+        </w:tc>
+        <w:tc>
+          <w:tcPr>
+            <w:tcW w:w="3117" w:type="dxa"/>
+          </w:tcPr>
+          <w:p>
+            <w:r>
+              <w:t xml:space="preserve">0.939 </w:t>
+            </w:r>
+            <w:r>
+              <w:t>(&lt;0.01)</w:t>
+            </w:r>
+          </w:p>
+        </w:tc>
+      </w:tr>
+      <w:tr>
+        <w:tc>
+          <w:tcPr>
+            <w:tcW w:w="3116" w:type="dxa"/>
+          </w:tcPr>
+          <w:p>
+            <w:pPr>
+              <w:rPr>
+                <w:i/>
+                <w:iCs/>
+              </w:rPr>
+            </w:pPr>
+            <w:r>
+              <w:rPr>
+                <w:i/>
+                <w:iCs/>
+              </w:rPr>
+              <w:t>Zigadenus elegans</w:t>
+            </w:r>
+          </w:p>
+        </w:tc>
+        <w:tc>
+          <w:tcPr>
+            <w:tcW w:w="3117" w:type="dxa"/>
+          </w:tcPr>
+          <w:p>
+            <w:r>
+              <w:t xml:space="preserve">1.067 </w:t>
+            </w:r>
+            <w:r>
+              <w:t>(&lt;0.01)</w:t>
+            </w:r>
+          </w:p>
+        </w:tc>
+        <w:tc>
+          <w:tcPr>
+            <w:tcW w:w="3117" w:type="dxa"/>
+          </w:tcPr>
+          <w:p>
+            <w:r>
+              <w:t xml:space="preserve">1.043 </w:t>
+            </w:r>
+            <w:r>
+              <w:t>(&lt;0.01)</w:t>
+            </w:r>
+          </w:p>
+        </w:tc>
+      </w:tr>
+      <w:tr>
+        <w:tc>
+          <w:tcPr>
+            <w:tcW w:w="3116" w:type="dxa"/>
+          </w:tcPr>
+          <w:p>
+            <w:pPr>
+              <w:rPr>
+                <w:i/>
+                <w:iCs/>
+              </w:rPr>
+            </w:pPr>
+            <w:r>
+              <w:rPr>
+                <w:i/>
+                <w:iCs/>
+              </w:rPr>
+              <w:t>Amorpha canescens</w:t>
+            </w:r>
+          </w:p>
+        </w:tc>
+        <w:tc>
+          <w:tcPr>
+            <w:tcW w:w="3117" w:type="dxa"/>
+          </w:tcPr>
+          <w:p>
+            <w:r>
+              <w:t>0.430 (0.096)</w:t>
+            </w:r>
+          </w:p>
+        </w:tc>
+        <w:tc>
+          <w:tcPr>
+            <w:tcW w:w="3117" w:type="dxa"/>
+          </w:tcPr>
+          <w:p>
+            <w:r>
+              <w:t xml:space="preserve">0.897 </w:t>
+            </w:r>
+            <w:r>
+              <w:t>(&lt;0.01)</w:t>
+            </w:r>
+          </w:p>
+        </w:tc>
+      </w:tr>
+      <w:tr>
+        <w:tc>
+          <w:tcPr>
+            <w:tcW w:w="3116" w:type="dxa"/>
+          </w:tcPr>
+          <w:p>
+            <w:pPr>
+              <w:rPr>
+                <w:i/>
+                <w:iCs/>
+              </w:rPr>
+            </w:pPr>
+            <w:r>
+              <w:rPr>
+                <w:i/>
+                <w:iCs/>
+              </w:rPr>
+              <w:t>Oenothera nuttallii</w:t>
+            </w:r>
+          </w:p>
+        </w:tc>
+        <w:tc>
+          <w:tcPr>
+            <w:tcW w:w="3117" w:type="dxa"/>
+          </w:tcPr>
+          <w:p>
+            <w:r>
+              <w:t>1.421 (0.024)</w:t>
+            </w:r>
+          </w:p>
+        </w:tc>
+        <w:tc>
+          <w:tcPr>
+            <w:tcW w:w="3117" w:type="dxa"/>
+          </w:tcPr>
+          <w:p>
+            <w:r>
+              <w:t xml:space="preserve">1.220 </w:t>
+            </w:r>
+            <w:r>
+              <w:t>(&lt;0.01)</w:t>
+            </w:r>
+          </w:p>
+        </w:tc>
+      </w:tr>
+    </w:tbl>
+    <w:p/>
     <w:p>
       <w:pPr>
         <w:pStyle w:val="ListParagraph"/>
@@ -2334,6 +3378,25 @@
       <w:contextualSpacing/>
     </w:pPr>
   </w:style>
+  <w:style w:type="table" w:styleId="TableGrid">
+    <w:name w:val="Table Grid"/>
+    <w:basedOn w:val="TableNormal"/>
+    <w:uiPriority w:val="39"/>
+    <w:rsid w:val="002D7170"/>
+    <w:pPr>
+      <w:spacing w:after="0" w:line="240" w:lineRule="auto"/>
+    </w:pPr>
+    <w:tblPr>
+      <w:tblBorders>
+        <w:top w:val="single" w:sz="4" w:space="0" w:color="auto"/>
+        <w:left w:val="single" w:sz="4" w:space="0" w:color="auto"/>
+        <w:bottom w:val="single" w:sz="4" w:space="0" w:color="auto"/>
+        <w:right w:val="single" w:sz="4" w:space="0" w:color="auto"/>
+        <w:insideH w:val="single" w:sz="4" w:space="0" w:color="auto"/>
+        <w:insideV w:val="single" w:sz="4" w:space="0" w:color="auto"/>
+      </w:tblBorders>
+    </w:tblPr>
+  </w:style>
 </w:styles>
 </file>
 

</xml_diff>